<commit_message>
Updated the duration of studies
- duration updated
</commit_message>
<xml_diff>
--- a/Omer_Studyplan_March2015.docx
+++ b/Omer_Studyplan_March2015.docx
@@ -1332,20 +1332,6 @@
               <w:t>Datum:</w:t>
             </w:r>
           </w:p>
-          <w:p>
-            <w:pPr>
-              <w:tabs>
-                <w:tab w:val="left" w:pos="2268"/>
-                <w:tab w:val="left" w:pos="5670"/>
-              </w:tabs>
-              <w:rPr>
-                <w:rFonts w:ascii="Arial" w:hAnsi="Arial" w:cs="Arial"/>
-                <w:sz w:val="16"/>
-                <w:szCs w:val="16"/>
-                <w:lang w:val="sv-SE"/>
-              </w:rPr>
-            </w:pPr>
-          </w:p>
         </w:tc>
         <w:tc>
           <w:tcPr>
@@ -2118,8 +2104,6 @@
               </w:rPr>
               <w:t>Carolina Wählby</w:t>
             </w:r>
-            <w:bookmarkStart w:id="1" w:name="_GoBack"/>
-            <w:bookmarkEnd w:id="1"/>
             <w:r>
               <w:rPr>
                 <w:color w:val="000080"/>
@@ -2595,7 +2579,7 @@
               <w:endnoteReference w:id="13"/>
             </w:r>
           </w:p>
-          <w:bookmarkStart w:id="2" w:name="Kryss1"/>
+          <w:bookmarkStart w:id="1" w:name="Kryss1"/>
           <w:p>
             <w:pPr>
               <w:tabs>
@@ -2662,7 +2646,7 @@
               </w:rPr>
               <w:fldChar w:fldCharType="end"/>
             </w:r>
-            <w:bookmarkEnd w:id="2"/>
+            <w:bookmarkEnd w:id="1"/>
             <w:r>
               <w:rPr>
                 <w:sz w:val="20"/>
@@ -2993,17 +2977,27 @@
                 <w:szCs w:val="16"/>
                 <w:lang w:val="sv-SE"/>
               </w:rPr>
-              <w:t>5</w:t>
-            </w:r>
-            <w:r>
-              <w:rPr>
-                <w:rFonts w:ascii="Arial" w:hAnsi="Arial" w:cs="Arial"/>
-                <w:color w:val="000080"/>
-                <w:sz w:val="16"/>
-                <w:szCs w:val="16"/>
-                <w:lang w:val="sv-SE"/>
-              </w:rPr>
-              <w:t>/09/01</w:t>
+              <w:t>6/03</w:t>
+            </w:r>
+            <w:r>
+              <w:rPr>
+                <w:rFonts w:ascii="Arial" w:hAnsi="Arial" w:cs="Arial"/>
+                <w:color w:val="000080"/>
+                <w:sz w:val="16"/>
+                <w:szCs w:val="16"/>
+                <w:lang w:val="sv-SE"/>
+              </w:rPr>
+              <w:t>/</w:t>
+            </w:r>
+            <w:r>
+              <w:rPr>
+                <w:rFonts w:ascii="Arial" w:hAnsi="Arial" w:cs="Arial"/>
+                <w:color w:val="000080"/>
+                <w:sz w:val="16"/>
+                <w:szCs w:val="16"/>
+                <w:lang w:val="sv-SE"/>
+              </w:rPr>
+              <w:t>15</w:t>
             </w:r>
           </w:p>
         </w:tc>
@@ -3034,7 +3028,7 @@
             </w:pPr>
             <w:r>
               <w:rPr>
-                <w:lang w:val="en-US"/>
+                <w:lang w:val="sv-SE"/>
               </w:rPr>
               <w:lastRenderedPageBreak/>
               <w:br w:type="page"/>
@@ -4397,57 +4391,17 @@
                 <w:szCs w:val="16"/>
                 <w:lang w:val="en-US"/>
               </w:rPr>
-              <w:t xml:space="preserve">Omer </w:t>
-            </w:r>
-            <w:r>
-              <w:rPr>
-                <w:rFonts w:ascii="Arial" w:hAnsi="Arial" w:cs="Arial"/>
-                <w:color w:val="000080"/>
-                <w:sz w:val="20"/>
-                <w:szCs w:val="16"/>
-                <w:lang w:val="en-US"/>
-              </w:rPr>
-              <w:t>may</w:t>
-            </w:r>
-            <w:r>
-              <w:rPr>
-                <w:rFonts w:ascii="Arial" w:hAnsi="Arial" w:cs="Arial"/>
-                <w:color w:val="000080"/>
-                <w:sz w:val="20"/>
-                <w:szCs w:val="16"/>
-                <w:lang w:val="en-US"/>
-              </w:rPr>
-              <w:t xml:space="preserve"> </w:t>
-            </w:r>
-            <w:r>
-              <w:rPr>
-                <w:rFonts w:ascii="Arial" w:hAnsi="Arial" w:cs="Arial"/>
-                <w:color w:val="000080"/>
-                <w:sz w:val="20"/>
-                <w:szCs w:val="16"/>
-                <w:lang w:val="en-US"/>
-              </w:rPr>
-              <w:t>be teaching as a lab assistant for the Image Analysis II course during the fall 201</w:t>
-            </w:r>
-            <w:r>
-              <w:rPr>
-                <w:rFonts w:ascii="Arial" w:hAnsi="Arial" w:cs="Arial"/>
-                <w:color w:val="000080"/>
-                <w:sz w:val="20"/>
-                <w:szCs w:val="16"/>
-                <w:lang w:val="en-US"/>
-              </w:rPr>
-              <w:t>5</w:t>
-            </w:r>
-            <w:r>
-              <w:rPr>
-                <w:rFonts w:ascii="Arial" w:hAnsi="Arial" w:cs="Arial"/>
-                <w:color w:val="000080"/>
-                <w:sz w:val="20"/>
-                <w:szCs w:val="16"/>
-                <w:lang w:val="en-US"/>
-              </w:rPr>
-              <w:t xml:space="preserve">. </w:t>
+              <w:t>None</w:t>
+            </w:r>
+            <w:r>
+              <w:rPr>
+                <w:rFonts w:ascii="Arial" w:hAnsi="Arial" w:cs="Arial"/>
+                <w:color w:val="000080"/>
+                <w:sz w:val="20"/>
+                <w:szCs w:val="16"/>
+                <w:lang w:val="en-US"/>
+              </w:rPr>
+              <w:t>.</w:t>
             </w:r>
           </w:p>
           <w:p>
@@ -7524,7 +7478,7 @@
                       <w:szCs w:val="16"/>
                       <w:lang w:val="en-US"/>
                     </w:rPr>
-                    <w:t>09</w:t>
+                    <w:t>08</w:t>
                   </w:r>
                   <w:r>
                     <w:rPr>
@@ -7542,7 +7496,7 @@
                       <w:szCs w:val="16"/>
                       <w:lang w:val="en-US"/>
                     </w:rPr>
-                    <w:t>01</w:t>
+                    <w:t>31</w:t>
                   </w:r>
                 </w:p>
               </w:tc>
@@ -7994,101 +7948,90 @@
                       <w:rFonts w:ascii="Arial" w:hAnsi="Arial" w:cs="Arial"/>
                       <w:sz w:val="18"/>
                       <w:szCs w:val="16"/>
-                      <w:lang w:val="sv-SE"/>
-                    </w:rPr>
-                    <w:fldChar w:fldCharType="begin">
-                      <w:ffData>
-                        <w:name w:val="Text25"/>
-                        <w:enabled/>
-                        <w:calcOnExit w:val="0"/>
-                        <w:textInput/>
-                      </w:ffData>
-                    </w:fldChar>
-                  </w:r>
-                  <w:r>
-                    <w:rPr>
-                      <w:rFonts w:ascii="Arial" w:hAnsi="Arial" w:cs="Arial"/>
-                      <w:sz w:val="18"/>
-                      <w:szCs w:val="16"/>
-                      <w:lang w:val="sv-SE"/>
-                    </w:rPr>
-                    <w:instrText xml:space="preserve"> FORMTEXT </w:instrText>
-                  </w:r>
-                  <w:r>
-                    <w:rPr>
-                      <w:rFonts w:ascii="Arial" w:hAnsi="Arial" w:cs="Arial"/>
-                      <w:sz w:val="18"/>
-                      <w:szCs w:val="16"/>
-                      <w:lang w:val="sv-SE"/>
-                    </w:rPr>
-                  </w:r>
-                  <w:r>
-                    <w:rPr>
-                      <w:rFonts w:ascii="Arial" w:hAnsi="Arial" w:cs="Arial"/>
-                      <w:sz w:val="18"/>
-                      <w:szCs w:val="16"/>
-                      <w:lang w:val="sv-SE"/>
-                    </w:rPr>
-                    <w:fldChar w:fldCharType="separate"/>
-                  </w:r>
-                  <w:r>
-                    <w:rPr>
-                      <w:rFonts w:ascii="Arial" w:cs="Arial"/>
-                      <w:noProof/>
-                      <w:sz w:val="18"/>
-                      <w:szCs w:val="16"/>
-                      <w:lang w:val="sv-SE"/>
-                    </w:rPr>
-                    <w:t> </w:t>
-                  </w:r>
-                  <w:r>
-                    <w:rPr>
-                      <w:rFonts w:ascii="Arial" w:cs="Arial"/>
-                      <w:noProof/>
-                      <w:sz w:val="18"/>
-                      <w:szCs w:val="16"/>
-                      <w:lang w:val="sv-SE"/>
-                    </w:rPr>
-                    <w:t> </w:t>
-                  </w:r>
-                  <w:r>
-                    <w:rPr>
-                      <w:rFonts w:ascii="Arial" w:cs="Arial"/>
-                      <w:noProof/>
-                      <w:sz w:val="18"/>
-                      <w:szCs w:val="16"/>
-                      <w:lang w:val="sv-SE"/>
-                    </w:rPr>
-                    <w:t> </w:t>
-                  </w:r>
-                  <w:r>
-                    <w:rPr>
-                      <w:rFonts w:ascii="Arial" w:cs="Arial"/>
-                      <w:noProof/>
-                      <w:sz w:val="18"/>
-                      <w:szCs w:val="16"/>
-                      <w:lang w:val="sv-SE"/>
-                    </w:rPr>
-                    <w:t> </w:t>
-                  </w:r>
-                  <w:r>
-                    <w:rPr>
-                      <w:rFonts w:ascii="Arial" w:cs="Arial"/>
-                      <w:noProof/>
-                      <w:sz w:val="18"/>
-                      <w:szCs w:val="16"/>
-                      <w:lang w:val="sv-SE"/>
-                    </w:rPr>
-                    <w:t> </w:t>
-                  </w:r>
-                  <w:r>
-                    <w:rPr>
-                      <w:rFonts w:ascii="Arial" w:hAnsi="Arial" w:cs="Arial"/>
-                      <w:sz w:val="18"/>
-                      <w:szCs w:val="16"/>
-                      <w:lang w:val="sv-SE"/>
-                    </w:rPr>
-                    <w:fldChar w:fldCharType="end"/>
+                      <w:lang w:val="en-US"/>
+                    </w:rPr>
+                    <w:t>2014</w:t>
+                  </w:r>
+                  <w:r>
+                    <w:rPr>
+                      <w:rFonts w:ascii="Arial" w:hAnsi="Arial" w:cs="Arial"/>
+                      <w:sz w:val="18"/>
+                      <w:szCs w:val="16"/>
+                      <w:lang w:val="en-US"/>
+                    </w:rPr>
+                    <w:t>-0</w:t>
+                  </w:r>
+                  <w:r>
+                    <w:rPr>
+                      <w:rFonts w:ascii="Arial" w:hAnsi="Arial" w:cs="Arial"/>
+                      <w:sz w:val="18"/>
+                      <w:szCs w:val="16"/>
+                      <w:lang w:val="en-US"/>
+                    </w:rPr>
+                    <w:t>9</w:t>
+                  </w:r>
+                  <w:r>
+                    <w:rPr>
+                      <w:rFonts w:ascii="Arial" w:hAnsi="Arial" w:cs="Arial"/>
+                      <w:sz w:val="18"/>
+                      <w:szCs w:val="16"/>
+                      <w:lang w:val="en-US"/>
+                    </w:rPr>
+                    <w:t>-01</w:t>
+                  </w:r>
+                  <w:r>
+                    <w:rPr>
+                      <w:rFonts w:ascii="Arial" w:hAnsi="Arial" w:cs="Arial"/>
+                      <w:sz w:val="18"/>
+                      <w:szCs w:val="16"/>
+                      <w:lang w:val="en-US"/>
+                    </w:rPr>
+                    <w:t>-201</w:t>
+                  </w:r>
+                  <w:r>
+                    <w:rPr>
+                      <w:rFonts w:ascii="Arial" w:hAnsi="Arial" w:cs="Arial"/>
+                      <w:sz w:val="18"/>
+                      <w:szCs w:val="16"/>
+                      <w:lang w:val="en-US"/>
+                    </w:rPr>
+                    <w:t>4</w:t>
+                  </w:r>
+                  <w:r>
+                    <w:rPr>
+                      <w:rFonts w:ascii="Arial" w:hAnsi="Arial" w:cs="Arial"/>
+                      <w:sz w:val="18"/>
+                      <w:szCs w:val="16"/>
+                      <w:lang w:val="en-US"/>
+                    </w:rPr>
+                    <w:t>-</w:t>
+                  </w:r>
+                  <w:r>
+                    <w:rPr>
+                      <w:rFonts w:ascii="Arial" w:hAnsi="Arial" w:cs="Arial"/>
+                      <w:sz w:val="18"/>
+                      <w:szCs w:val="16"/>
+                      <w:lang w:val="en-US"/>
+                    </w:rPr>
+                    <w:t>03</w:t>
+                  </w:r>
+                  <w:r>
+                    <w:rPr>
+                      <w:rFonts w:ascii="Arial" w:hAnsi="Arial" w:cs="Arial"/>
+                      <w:sz w:val="18"/>
+                      <w:szCs w:val="16"/>
+                      <w:lang w:val="en-US"/>
+                    </w:rPr>
+                    <w:t>-</w:t>
+                  </w:r>
+                  <w:r>
+                    <w:rPr>
+                      <w:rFonts w:ascii="Arial" w:hAnsi="Arial" w:cs="Arial"/>
+                      <w:sz w:val="18"/>
+                      <w:szCs w:val="16"/>
+                      <w:lang w:val="en-US"/>
+                    </w:rPr>
+                    <w:t>20</w:t>
                   </w:r>
                 </w:p>
               </w:tc>
@@ -8110,12 +8053,50 @@
                   </w:pPr>
                   <w:r>
                     <w:rPr>
-                      <w:rFonts w:ascii="Arial" w:hAnsi="Arial" w:cs="Arial"/>
-                      <w:sz w:val="18"/>
-                      <w:szCs w:val="16"/>
-                      <w:lang w:val="sv-SE"/>
-                    </w:rPr>
-                    <w:t>Total: 28.4 months</w:t>
+                      <w:sz w:val="18"/>
+                      <w:szCs w:val="20"/>
+                      <w:lang w:val="sv-SE"/>
+                    </w:rPr>
+                    <w:t>100%</w:t>
+                  </w:r>
+                </w:p>
+                <w:p>
+                  <w:pPr>
+                    <w:tabs>
+                      <w:tab w:val="left" w:pos="749"/>
+                    </w:tabs>
+                    <w:rPr>
+                      <w:sz w:val="18"/>
+                      <w:szCs w:val="20"/>
+                      <w:lang w:val="sv-SE"/>
+                    </w:rPr>
+                  </w:pPr>
+                  <w:r>
+                    <w:rPr>
+                      <w:color w:val="000000" w:themeColor="text1"/>
+                      <w:sz w:val="18"/>
+                      <w:szCs w:val="20"/>
+                      <w:lang w:val="en-US"/>
+                    </w:rPr>
+                    <w:t>~</w:t>
+                  </w:r>
+                  <w:r>
+                    <w:rPr>
+                      <w:color w:val="000000" w:themeColor="text1"/>
+                      <w:sz w:val="18"/>
+                      <w:szCs w:val="20"/>
+                      <w:lang w:val="en-US"/>
+                    </w:rPr>
+                    <w:t>6.66</w:t>
+                  </w:r>
+                  <w:r>
+                    <w:rPr>
+                      <w:color w:val="000000" w:themeColor="text1"/>
+                      <w:sz w:val="18"/>
+                      <w:szCs w:val="20"/>
+                      <w:lang w:val="en-US"/>
+                    </w:rPr>
+                    <w:t xml:space="preserve"> months</w:t>
                   </w:r>
                 </w:p>
               </w:tc>
@@ -8611,6 +8592,37 @@
                       <w:tab w:val="left" w:pos="749"/>
                     </w:tabs>
                     <w:rPr>
+                      <w:rFonts w:ascii="Arial" w:hAnsi="Arial" w:cs="Arial"/>
+                      <w:sz w:val="18"/>
+                      <w:szCs w:val="16"/>
+                      <w:lang w:val="sv-SE"/>
+                    </w:rPr>
+                  </w:pPr>
+                  <w:r>
+                    <w:rPr>
+                      <w:rFonts w:ascii="Arial" w:hAnsi="Arial" w:cs="Arial"/>
+                      <w:sz w:val="18"/>
+                      <w:szCs w:val="16"/>
+                      <w:lang w:val="sv-SE"/>
+                    </w:rPr>
+                    <w:t xml:space="preserve">Total: </w:t>
+                  </w:r>
+                  <w:r>
+                    <w:rPr>
+                      <w:rFonts w:ascii="Arial" w:hAnsi="Arial" w:cs="Arial"/>
+                      <w:sz w:val="18"/>
+                      <w:szCs w:val="16"/>
+                      <w:lang w:val="sv-SE"/>
+                    </w:rPr>
+                    <w:t>~35</w:t>
+                  </w:r>
+                </w:p>
+                <w:p>
+                  <w:pPr>
+                    <w:tabs>
+                      <w:tab w:val="left" w:pos="749"/>
+                    </w:tabs>
+                    <w:rPr>
                       <w:sz w:val="18"/>
                       <w:szCs w:val="20"/>
                       <w:lang w:val="sv-SE"/>
@@ -8623,99 +8635,7 @@
                       <w:szCs w:val="16"/>
                       <w:lang w:val="sv-SE"/>
                     </w:rPr>
-                    <w:fldChar w:fldCharType="begin">
-                      <w:ffData>
-                        <w:name w:val="Text25"/>
-                        <w:enabled/>
-                        <w:calcOnExit w:val="0"/>
-                        <w:textInput/>
-                      </w:ffData>
-                    </w:fldChar>
-                  </w:r>
-                  <w:r>
-                    <w:rPr>
-                      <w:rFonts w:ascii="Arial" w:hAnsi="Arial" w:cs="Arial"/>
-                      <w:sz w:val="18"/>
-                      <w:szCs w:val="16"/>
-                      <w:lang w:val="sv-SE"/>
-                    </w:rPr>
-                    <w:instrText xml:space="preserve"> FORMTEXT </w:instrText>
-                  </w:r>
-                  <w:r>
-                    <w:rPr>
-                      <w:rFonts w:ascii="Arial" w:hAnsi="Arial" w:cs="Arial"/>
-                      <w:sz w:val="18"/>
-                      <w:szCs w:val="16"/>
-                      <w:lang w:val="sv-SE"/>
-                    </w:rPr>
-                  </w:r>
-                  <w:r>
-                    <w:rPr>
-                      <w:rFonts w:ascii="Arial" w:hAnsi="Arial" w:cs="Arial"/>
-                      <w:sz w:val="18"/>
-                      <w:szCs w:val="16"/>
-                      <w:lang w:val="sv-SE"/>
-                    </w:rPr>
-                    <w:fldChar w:fldCharType="separate"/>
-                  </w:r>
-                  <w:r>
-                    <w:rPr>
-                      <w:rFonts w:ascii="Arial" w:cs="Arial"/>
-                      <w:noProof/>
-                      <w:sz w:val="18"/>
-                      <w:szCs w:val="16"/>
-                      <w:lang w:val="sv-SE"/>
-                    </w:rPr>
-                    <w:t> </w:t>
-                  </w:r>
-                  <w:r>
-                    <w:rPr>
-                      <w:rFonts w:ascii="Arial" w:cs="Arial"/>
-                      <w:noProof/>
-                      <w:sz w:val="18"/>
-                      <w:szCs w:val="16"/>
-                      <w:lang w:val="sv-SE"/>
-                    </w:rPr>
-                    <w:t> </w:t>
-                  </w:r>
-                  <w:r>
-                    <w:rPr>
-                      <w:rFonts w:ascii="Arial" w:cs="Arial"/>
-                      <w:noProof/>
-                      <w:sz w:val="18"/>
-                      <w:szCs w:val="16"/>
-                      <w:lang w:val="sv-SE"/>
-                    </w:rPr>
-                    <w:t> </w:t>
-                  </w:r>
-                  <w:r>
-                    <w:rPr>
-                      <w:rFonts w:ascii="Arial" w:cs="Arial"/>
-                      <w:noProof/>
-                      <w:sz w:val="18"/>
-                      <w:szCs w:val="16"/>
-                      <w:lang w:val="sv-SE"/>
-                    </w:rPr>
-                    <w:t> </w:t>
-                  </w:r>
-                  <w:r>
-                    <w:rPr>
-                      <w:rFonts w:ascii="Arial" w:cs="Arial"/>
-                      <w:noProof/>
-                      <w:sz w:val="18"/>
-                      <w:szCs w:val="16"/>
-                      <w:lang w:val="sv-SE"/>
-                    </w:rPr>
-                    <w:t> </w:t>
-                  </w:r>
-                  <w:r>
-                    <w:rPr>
-                      <w:rFonts w:ascii="Arial" w:hAnsi="Arial" w:cs="Arial"/>
-                      <w:sz w:val="18"/>
-                      <w:szCs w:val="16"/>
-                      <w:lang w:val="sv-SE"/>
-                    </w:rPr>
-                    <w:fldChar w:fldCharType="end"/>
+                    <w:t>months</w:t>
                   </w:r>
                 </w:p>
               </w:tc>
@@ -9810,7 +9730,7 @@
                 <w:szCs w:val="16"/>
                 <w:lang w:val="sv-SE"/>
               </w:rPr>
-              <w:t>28.4</w:t>
+              <w:t>35</w:t>
             </w:r>
             <w:r>
               <w:rPr>
@@ -9828,26 +9748,28 @@
                 <w:szCs w:val="16"/>
                 <w:lang w:val="sv-SE"/>
               </w:rPr>
-              <w:t>2014</w:t>
-            </w:r>
-            <w:r>
-              <w:rPr>
-                <w:rFonts w:ascii="Arial" w:hAnsi="Arial" w:cs="Arial"/>
-                <w:sz w:val="16"/>
-                <w:szCs w:val="16"/>
-                <w:lang w:val="sv-SE"/>
-              </w:rPr>
-              <w:t>-09-</w:t>
-            </w:r>
-            <w:r>
-              <w:rPr>
-                <w:rFonts w:ascii="Arial" w:hAnsi="Arial" w:cs="Arial"/>
-                <w:sz w:val="16"/>
-                <w:szCs w:val="16"/>
-                <w:lang w:val="sv-SE"/>
-              </w:rPr>
-              <w:t>01</w:t>
-            </w:r>
+              <w:t>2015-03</w:t>
+            </w:r>
+            <w:r>
+              <w:rPr>
+                <w:rFonts w:ascii="Arial" w:hAnsi="Arial" w:cs="Arial"/>
+                <w:sz w:val="16"/>
+                <w:szCs w:val="16"/>
+                <w:lang w:val="sv-SE"/>
+              </w:rPr>
+              <w:t>-</w:t>
+            </w:r>
+            <w:r>
+              <w:rPr>
+                <w:rFonts w:ascii="Arial" w:hAnsi="Arial" w:cs="Arial"/>
+                <w:sz w:val="16"/>
+                <w:szCs w:val="16"/>
+                <w:lang w:val="sv-SE"/>
+              </w:rPr>
+              <w:t>20</w:t>
+            </w:r>
+            <w:bookmarkStart w:id="2" w:name="_GoBack"/>
+            <w:bookmarkEnd w:id="2"/>
           </w:p>
           <w:p>
             <w:pPr>
@@ -20849,7 +20771,7 @@
         <w:rStyle w:val="PageNumber"/>
         <w:noProof/>
       </w:rPr>
-      <w:t>9</w:t>
+      <w:t>2</w:t>
     </w:r>
     <w:r>
       <w:rPr>

</xml_diff>

<commit_message>
Final Updates before sending to Carolina
- done
</commit_message>
<xml_diff>
--- a/Omer_Studyplan_March2015.docx
+++ b/Omer_Studyplan_March2015.docx
@@ -10214,12 +10214,12 @@
       <w:tr>
         <w:trPr>
           <w:gridAfter w:val="1"/>
-          <w:wAfter w:w="24" w:type="dxa"/>
+          <w:wAfter w:w="28" w:type="dxa"/>
           <w:trHeight w:val="428"/>
         </w:trPr>
         <w:tc>
           <w:tcPr>
-            <w:tcW w:w="9762" w:type="dxa"/>
+            <w:tcW w:w="9786" w:type="dxa"/>
             <w:gridSpan w:val="2"/>
             <w:tcBorders>
               <w:top w:val="single" w:sz="4" w:space="0" w:color="auto"/>
@@ -10306,12 +10306,12 @@
       <w:tr>
         <w:trPr>
           <w:gridAfter w:val="1"/>
-          <w:wAfter w:w="24" w:type="dxa"/>
+          <w:wAfter w:w="28" w:type="dxa"/>
           <w:trHeight w:val="1614"/>
         </w:trPr>
         <w:tc>
           <w:tcPr>
-            <w:tcW w:w="9762" w:type="dxa"/>
+            <w:tcW w:w="9786" w:type="dxa"/>
             <w:gridSpan w:val="2"/>
             <w:tcBorders>
               <w:left w:val="single" w:sz="4" w:space="0" w:color="auto"/>
@@ -10769,12 +10769,12 @@
       <w:tr>
         <w:trPr>
           <w:gridAfter w:val="1"/>
-          <w:wAfter w:w="24" w:type="dxa"/>
+          <w:wAfter w:w="28" w:type="dxa"/>
           <w:trHeight w:val="1674"/>
         </w:trPr>
         <w:tc>
           <w:tcPr>
-            <w:tcW w:w="9762" w:type="dxa"/>
+            <w:tcW w:w="9786" w:type="dxa"/>
             <w:gridSpan w:val="2"/>
             <w:tcBorders>
               <w:left w:val="single" w:sz="4" w:space="0" w:color="auto"/>
@@ -11044,12 +11044,12 @@
       <w:tr>
         <w:trPr>
           <w:gridAfter w:val="1"/>
-          <w:wAfter w:w="24" w:type="dxa"/>
+          <w:wAfter w:w="28" w:type="dxa"/>
           <w:trHeight w:val="1698"/>
         </w:trPr>
         <w:tc>
           <w:tcPr>
-            <w:tcW w:w="9762" w:type="dxa"/>
+            <w:tcW w:w="9786" w:type="dxa"/>
             <w:gridSpan w:val="2"/>
             <w:tcBorders>
               <w:left w:val="single" w:sz="4" w:space="0" w:color="auto"/>
@@ -11218,7 +11218,7 @@
         </w:tblPrEx>
         <w:trPr>
           <w:gridAfter w:val="2"/>
-          <w:wAfter w:w="24" w:type="dxa"/>
+          <w:wAfter w:w="52" w:type="dxa"/>
           <w:trHeight w:val="2144"/>
         </w:trPr>
         <w:tc>
@@ -11700,7 +11700,7 @@
         </w:tblPrEx>
         <w:trPr>
           <w:gridAfter w:val="2"/>
-          <w:wAfter w:w="24" w:type="dxa"/>
+          <w:wAfter w:w="52" w:type="dxa"/>
           <w:trHeight w:val="6224"/>
         </w:trPr>
         <w:tc>
@@ -12629,11 +12629,12 @@
         </w:trPr>
         <w:tc>
           <w:tcPr>
-            <w:tcW w:w="9786" w:type="dxa"/>
+            <w:tcW w:w="9814" w:type="dxa"/>
             <w:gridSpan w:val="3"/>
             <w:tcBorders>
               <w:top w:val="single" w:sz="4" w:space="0" w:color="auto"/>
               <w:left w:val="single" w:sz="6" w:space="0" w:color="auto"/>
+              <w:bottom w:val="single" w:sz="4" w:space="0" w:color="auto"/>
               <w:right w:val="single" w:sz="6" w:space="0" w:color="auto"/>
             </w:tcBorders>
           </w:tcPr>
@@ -13023,6 +13024,36 @@
               </w:rPr>
               <w:t>We have developed method for quantifying the compactness, brightness and signal overlap for different types of florescent signals.</w:t>
             </w:r>
+            <w:r>
+              <w:rPr>
+                <w:rFonts w:ascii="Arial" w:hAnsi="Arial" w:cs="Arial"/>
+                <w:color w:val="000080"/>
+                <w:sz w:val="20"/>
+                <w:szCs w:val="20"/>
+                <w:lang w:val="en-US"/>
+              </w:rPr>
+              <w:t xml:space="preserve"> The results have been submitted for journal publication to Nature Scientific Reports</w:t>
+            </w:r>
+            <w:r>
+              <w:rPr>
+                <w:rFonts w:ascii="Arial" w:hAnsi="Arial" w:cs="Arial"/>
+                <w:color w:val="000080"/>
+                <w:sz w:val="20"/>
+                <w:szCs w:val="20"/>
+                <w:lang w:val="en-US"/>
+              </w:rPr>
+              <w:t xml:space="preserve"> in early 2015</w:t>
+            </w:r>
+            <w:r>
+              <w:rPr>
+                <w:rFonts w:ascii="Arial" w:hAnsi="Arial" w:cs="Arial"/>
+                <w:color w:val="000080"/>
+                <w:sz w:val="20"/>
+                <w:szCs w:val="20"/>
+                <w:lang w:val="en-US"/>
+              </w:rPr>
+              <w:t>.</w:t>
+            </w:r>
           </w:p>
           <w:p>
             <w:pPr>
@@ -13093,41 +13124,80 @@
                 <w:szCs w:val="20"/>
                 <w:lang w:val="en-US"/>
               </w:rPr>
-              <w:t xml:space="preserve">We have developed a tool for </w:t>
-            </w:r>
-            <w:proofErr w:type="spellStart"/>
-            <w:r>
-              <w:rPr>
-                <w:rFonts w:ascii="Arial" w:hAnsi="Arial" w:cs="Arial"/>
-                <w:color w:val="000080"/>
-                <w:sz w:val="20"/>
-                <w:szCs w:val="20"/>
-                <w:lang w:val="en-US"/>
-              </w:rPr>
-              <w:t>assiting</w:t>
-            </w:r>
-            <w:proofErr w:type="spellEnd"/>
-            <w:r>
-              <w:rPr>
-                <w:rFonts w:ascii="Arial" w:hAnsi="Arial" w:cs="Arial"/>
-                <w:color w:val="000080"/>
-                <w:sz w:val="20"/>
-                <w:szCs w:val="20"/>
-                <w:lang w:val="en-US"/>
-              </w:rPr>
-              <w:t xml:space="preserve"> human observers in the annotation of a ground truth dataset. </w:t>
-            </w:r>
-          </w:p>
-          <w:p>
-            <w:pPr>
-              <w:rPr>
-                <w:rFonts w:ascii="Arial" w:hAnsi="Arial" w:cs="Arial"/>
-                <w:color w:val="000080"/>
-                <w:sz w:val="20"/>
-                <w:szCs w:val="20"/>
-                <w:lang w:val="en-US"/>
-              </w:rPr>
-            </w:pPr>
+              <w:t>We have developed a tool for assi</w:t>
+            </w:r>
+            <w:r>
+              <w:rPr>
+                <w:rFonts w:ascii="Arial" w:hAnsi="Arial" w:cs="Arial"/>
+                <w:color w:val="000080"/>
+                <w:sz w:val="20"/>
+                <w:szCs w:val="20"/>
+                <w:lang w:val="en-US"/>
+              </w:rPr>
+              <w:t>s</w:t>
+            </w:r>
+            <w:r>
+              <w:rPr>
+                <w:rFonts w:ascii="Arial" w:hAnsi="Arial" w:cs="Arial"/>
+                <w:color w:val="000080"/>
+                <w:sz w:val="20"/>
+                <w:szCs w:val="20"/>
+                <w:lang w:val="en-US"/>
+              </w:rPr>
+              <w:t>ting human observers in the annota</w:t>
+            </w:r>
+            <w:r>
+              <w:rPr>
+                <w:rFonts w:ascii="Arial" w:hAnsi="Arial" w:cs="Arial"/>
+                <w:color w:val="000080"/>
+                <w:sz w:val="20"/>
+                <w:szCs w:val="20"/>
+                <w:lang w:val="en-US"/>
+              </w:rPr>
+              <w:t xml:space="preserve">tion of a ground truth </w:t>
+            </w:r>
+            <w:proofErr w:type="gramStart"/>
+            <w:r>
+              <w:rPr>
+                <w:rFonts w:ascii="Arial" w:hAnsi="Arial" w:cs="Arial"/>
+                <w:color w:val="000080"/>
+                <w:sz w:val="20"/>
+                <w:szCs w:val="20"/>
+                <w:lang w:val="en-US"/>
+              </w:rPr>
+              <w:t>dataset,</w:t>
+            </w:r>
+            <w:proofErr w:type="gramEnd"/>
+            <w:r>
+              <w:rPr>
+                <w:rFonts w:ascii="Arial" w:hAnsi="Arial" w:cs="Arial"/>
+                <w:color w:val="000080"/>
+                <w:sz w:val="20"/>
+                <w:szCs w:val="20"/>
+                <w:lang w:val="en-US"/>
+              </w:rPr>
+              <w:t xml:space="preserve"> a manuscript has been submitted to the Bioinformatics Journal</w:t>
+            </w:r>
+            <w:r>
+              <w:rPr>
+                <w:rFonts w:ascii="Arial" w:hAnsi="Arial" w:cs="Arial"/>
+                <w:color w:val="000080"/>
+                <w:sz w:val="20"/>
+                <w:szCs w:val="20"/>
+                <w:lang w:val="en-US"/>
+              </w:rPr>
+              <w:t xml:space="preserve"> in early 2015</w:t>
+            </w:r>
+            <w:r>
+              <w:rPr>
+                <w:rFonts w:ascii="Arial" w:hAnsi="Arial" w:cs="Arial"/>
+                <w:color w:val="000080"/>
+                <w:sz w:val="20"/>
+                <w:szCs w:val="20"/>
+                <w:lang w:val="en-US"/>
+              </w:rPr>
+              <w:t>.</w:t>
+            </w:r>
           </w:p>
           <w:p>
             <w:pPr>
@@ -13147,12 +13217,13 @@
         </w:trPr>
         <w:tc>
           <w:tcPr>
-            <w:tcW w:w="9786" w:type="dxa"/>
+            <w:tcW w:w="9814" w:type="dxa"/>
             <w:gridSpan w:val="3"/>
             <w:tcBorders>
-              <w:left w:val="single" w:sz="6" w:space="0" w:color="auto"/>
+              <w:top w:val="single" w:sz="4" w:space="0" w:color="auto"/>
+              <w:left w:val="single" w:sz="4" w:space="0" w:color="auto"/>
               <w:bottom w:val="single" w:sz="4" w:space="0" w:color="auto"/>
-              <w:right w:val="single" w:sz="6" w:space="0" w:color="auto"/>
+              <w:right w:val="single" w:sz="4" w:space="0" w:color="auto"/>
             </w:tcBorders>
           </w:tcPr>
           <w:p>
@@ -13223,15 +13294,6 @@
                 <w:sz w:val="20"/>
               </w:rPr>
             </w:pPr>
-            <w:r>
-              <w:rPr>
-                <w:rFonts w:ascii="Verdana" w:eastAsia="Times New Roman" w:hAnsi="Verdana"/>
-                <w:b/>
-                <w:bCs/>
-                <w:sz w:val="20"/>
-              </w:rPr>
-              <w:t>Work completed after initiating PhD studies:</w:t>
-            </w:r>
           </w:p>
           <w:p>
             <w:pPr>
@@ -13240,7 +13302,6 @@
                 <w:b/>
                 <w:bCs/>
                 <w:sz w:val="20"/>
-                <w:lang w:val="sv-SE"/>
               </w:rPr>
             </w:pPr>
             <w:r>
@@ -13249,33 +13310,38 @@
                 <w:b/>
                 <w:bCs/>
                 <w:sz w:val="20"/>
-                <w:lang w:val="sv-SE"/>
-              </w:rPr>
-              <w:t>Conference/seminar posters</w:t>
+              </w:rPr>
+              <w:t>Work completed after initiating PhD studies:</w:t>
             </w:r>
           </w:p>
           <w:p>
             <w:pPr>
               <w:rPr>
-                <w:rFonts w:ascii="Verdana" w:eastAsia="Times New Roman" w:hAnsi="Verdana" w:cs="Arial"/>
+                <w:rFonts w:ascii="Verdana" w:eastAsia="Times New Roman" w:hAnsi="Verdana"/>
                 <w:b/>
                 <w:bCs/>
-                <w:sz w:val="18"/>
-                <w:szCs w:val="18"/>
+                <w:sz w:val="20"/>
                 <w:lang w:val="sv-SE"/>
               </w:rPr>
             </w:pPr>
+            <w:r>
+              <w:rPr>
+                <w:rFonts w:ascii="Verdana" w:eastAsia="Times New Roman" w:hAnsi="Verdana"/>
+                <w:b/>
+                <w:bCs/>
+                <w:sz w:val="20"/>
+                <w:lang w:val="sv-SE"/>
+              </w:rPr>
+              <w:t>Conference/seminar posters</w:t>
+            </w:r>
           </w:p>
           <w:p>
             <w:pPr>
-              <w:pStyle w:val="ListParagraph"/>
-              <w:ind w:left="2200"/>
-              <w:rPr>
-                <w:rFonts w:ascii="Verdana" w:eastAsia="Times New Roman" w:hAnsi="Verdana" w:cs="Arial"/>
+              <w:rPr>
+                <w:rFonts w:ascii="Verdana" w:eastAsia="Times New Roman" w:hAnsi="Verdana"/>
                 <w:b/>
                 <w:bCs/>
-                <w:sz w:val="18"/>
-                <w:szCs w:val="18"/>
+                <w:sz w:val="20"/>
                 <w:lang w:val="sv-SE"/>
               </w:rPr>
             </w:pPr>
@@ -15144,8 +15210,6 @@
               </w:rPr>
               <w:t>The versatile zebrafish model system</w:t>
             </w:r>
-            <w:bookmarkStart w:id="2" w:name="_GoBack"/>
-            <w:bookmarkEnd w:id="2"/>
             <w:r>
               <w:rPr>
                 <w:rFonts w:ascii="Verdana" w:eastAsia="Times New Roman" w:hAnsi="Verdana"/>
@@ -15537,6 +15601,60 @@
           </w:p>
           <w:p>
             <w:pPr>
+              <w:autoSpaceDE/>
+              <w:autoSpaceDN/>
+              <w:spacing w:before="100" w:beforeAutospacing="1" w:after="100" w:afterAutospacing="1"/>
+              <w:ind w:left="2160"/>
+              <w:rPr>
+                <w:rFonts w:ascii="Verdana" w:hAnsi="Verdana"/>
+                <w:b/>
+                <w:bCs/>
+                <w:sz w:val="20"/>
+                <w:szCs w:val="20"/>
+                <w:lang w:val="en-US"/>
+              </w:rPr>
+            </w:pPr>
+          </w:p>
+        </w:tc>
+      </w:tr>
+      <w:tr>
+        <w:trPr>
+          <w:cantSplit/>
+          <w:trHeight w:val="2835"/>
+        </w:trPr>
+        <w:tc>
+          <w:tcPr>
+            <w:tcW w:w="9814" w:type="dxa"/>
+            <w:gridSpan w:val="3"/>
+            <w:tcBorders>
+              <w:top w:val="single" w:sz="4" w:space="0" w:color="auto"/>
+              <w:left w:val="single" w:sz="4" w:space="0" w:color="auto"/>
+              <w:bottom w:val="single" w:sz="4" w:space="0" w:color="auto"/>
+              <w:right w:val="single" w:sz="4" w:space="0" w:color="auto"/>
+            </w:tcBorders>
+          </w:tcPr>
+          <w:p>
+            <w:pPr>
+              <w:rPr>
+                <w:rFonts w:ascii="Verdana" w:eastAsia="Times New Roman" w:hAnsi="Verdana"/>
+                <w:b/>
+                <w:bCs/>
+                <w:sz w:val="20"/>
+              </w:rPr>
+            </w:pPr>
+            <w:r>
+              <w:rPr>
+                <w:rFonts w:ascii="Verdana" w:eastAsia="Times New Roman" w:hAnsi="Verdana"/>
+                <w:b/>
+                <w:bCs/>
+                <w:sz w:val="20"/>
+              </w:rPr>
+              <w:lastRenderedPageBreak/>
+              <w:t>Work completed prior to initiating PhD studies:</w:t>
+            </w:r>
+          </w:p>
+          <w:p>
+            <w:pPr>
               <w:rPr>
                 <w:rFonts w:ascii="Times" w:eastAsia="Times New Roman" w:hAnsi="Times"/>
                 <w:sz w:val="20"/>
@@ -15561,6 +15679,7 @@
               <w:autoSpaceDE/>
               <w:autoSpaceDN/>
               <w:spacing w:before="100" w:beforeAutospacing="1" w:after="100" w:afterAutospacing="1"/>
+              <w:ind w:left="2154" w:hanging="357"/>
               <w:rPr>
                 <w:rFonts w:ascii="Verdana" w:eastAsia="Times New Roman" w:hAnsi="Verdana"/>
                 <w:sz w:val="18"/>
@@ -15665,17 +15784,7 @@
                 <w:sz w:val="18"/>
                 <w:szCs w:val="18"/>
               </w:rPr>
-              <w:t xml:space="preserve">13th International Conference on Medical Image Computing and Computer Assisted Intervention (MICCAI), </w:t>
-            </w:r>
-            <w:r>
-              <w:rPr>
-                <w:rFonts w:ascii="Verdana" w:eastAsia="Times New Roman" w:hAnsi="Verdana"/>
-                <w:iCs/>
-                <w:color w:val="000000"/>
-                <w:sz w:val="18"/>
-                <w:szCs w:val="18"/>
-              </w:rPr>
-              <w:t xml:space="preserve">pages Part III: 17-24, </w:t>
+              <w:t xml:space="preserve">13th International Conference on Medical Image Computing and Computer Assisted Intervention (MICCAI), pages Part III: 17-24, </w:t>
             </w:r>
             <w:r>
               <w:rPr>
@@ -15684,16 +15793,7 @@
                 <w:sz w:val="18"/>
                 <w:szCs w:val="18"/>
               </w:rPr>
-              <w:t>2010</w:t>
-            </w:r>
-            <w:r>
-              <w:rPr>
-                <w:rFonts w:ascii="Verdana" w:eastAsia="Times New Roman" w:hAnsi="Verdana"/>
-                <w:color w:val="000000"/>
-                <w:sz w:val="18"/>
-                <w:szCs w:val="18"/>
-              </w:rPr>
-              <w:t>.</w:t>
+              <w:t>2010.</w:t>
             </w:r>
           </w:p>
           <w:p>
@@ -16219,6 +16319,117 @@
               </w:rPr>
               <w:t>, 2007.</w:t>
             </w:r>
+          </w:p>
+          <w:p>
+            <w:pPr>
+              <w:autoSpaceDE/>
+              <w:autoSpaceDN/>
+              <w:spacing w:before="100" w:beforeAutospacing="1" w:after="100" w:afterAutospacing="1"/>
+              <w:rPr>
+                <w:rFonts w:ascii="Verdana" w:eastAsia="Times New Roman" w:hAnsi="Verdana"/>
+                <w:sz w:val="18"/>
+                <w:szCs w:val="18"/>
+              </w:rPr>
+            </w:pPr>
+          </w:p>
+          <w:p>
+            <w:pPr>
+              <w:autoSpaceDE/>
+              <w:autoSpaceDN/>
+              <w:spacing w:before="100" w:beforeAutospacing="1" w:after="100" w:afterAutospacing="1"/>
+              <w:rPr>
+                <w:rFonts w:ascii="Verdana" w:eastAsia="Times New Roman" w:hAnsi="Verdana"/>
+                <w:sz w:val="18"/>
+                <w:szCs w:val="18"/>
+              </w:rPr>
+            </w:pPr>
+          </w:p>
+          <w:p>
+            <w:pPr>
+              <w:autoSpaceDE/>
+              <w:autoSpaceDN/>
+              <w:spacing w:before="100" w:beforeAutospacing="1" w:after="100" w:afterAutospacing="1"/>
+              <w:rPr>
+                <w:rFonts w:ascii="Verdana" w:eastAsia="Times New Roman" w:hAnsi="Verdana"/>
+                <w:sz w:val="18"/>
+                <w:szCs w:val="18"/>
+              </w:rPr>
+            </w:pPr>
+          </w:p>
+          <w:p>
+            <w:pPr>
+              <w:autoSpaceDE/>
+              <w:autoSpaceDN/>
+              <w:spacing w:before="100" w:beforeAutospacing="1" w:after="100" w:afterAutospacing="1"/>
+              <w:rPr>
+                <w:rFonts w:ascii="Verdana" w:eastAsia="Times New Roman" w:hAnsi="Verdana"/>
+                <w:sz w:val="18"/>
+                <w:szCs w:val="18"/>
+              </w:rPr>
+            </w:pPr>
+          </w:p>
+          <w:p>
+            <w:pPr>
+              <w:autoSpaceDE/>
+              <w:autoSpaceDN/>
+              <w:spacing w:before="100" w:beforeAutospacing="1" w:after="100" w:afterAutospacing="1"/>
+              <w:rPr>
+                <w:rFonts w:ascii="Verdana" w:eastAsia="Times New Roman" w:hAnsi="Verdana"/>
+                <w:sz w:val="18"/>
+                <w:szCs w:val="18"/>
+              </w:rPr>
+            </w:pPr>
+          </w:p>
+          <w:p>
+            <w:pPr>
+              <w:autoSpaceDE/>
+              <w:autoSpaceDN/>
+              <w:spacing w:before="100" w:beforeAutospacing="1" w:after="100" w:afterAutospacing="1"/>
+              <w:rPr>
+                <w:rFonts w:ascii="Verdana" w:eastAsia="Times New Roman" w:hAnsi="Verdana"/>
+                <w:sz w:val="18"/>
+                <w:szCs w:val="18"/>
+              </w:rPr>
+            </w:pPr>
+          </w:p>
+          <w:p>
+            <w:pPr>
+              <w:autoSpaceDE/>
+              <w:autoSpaceDN/>
+              <w:spacing w:before="100" w:beforeAutospacing="1" w:after="100" w:afterAutospacing="1"/>
+              <w:rPr>
+                <w:rFonts w:ascii="Verdana" w:eastAsia="Times New Roman" w:hAnsi="Verdana"/>
+                <w:sz w:val="18"/>
+                <w:szCs w:val="18"/>
+              </w:rPr>
+            </w:pPr>
+          </w:p>
+          <w:p>
+            <w:pPr>
+              <w:autoSpaceDE/>
+              <w:autoSpaceDN/>
+              <w:spacing w:before="100" w:beforeAutospacing="1" w:after="100" w:afterAutospacing="1"/>
+              <w:rPr>
+                <w:rFonts w:ascii="Verdana" w:eastAsia="Times New Roman" w:hAnsi="Verdana"/>
+                <w:sz w:val="18"/>
+                <w:szCs w:val="18"/>
+              </w:rPr>
+            </w:pPr>
+          </w:p>
+          <w:p>
+            <w:pPr>
+              <w:autoSpaceDE/>
+              <w:autoSpaceDN/>
+              <w:spacing w:before="100" w:beforeAutospacing="1" w:after="100" w:afterAutospacing="1"/>
+              <w:rPr>
+                <w:rFonts w:ascii="Verdana" w:hAnsi="Verdana"/>
+                <w:b/>
+                <w:bCs/>
+                <w:sz w:val="20"/>
+                <w:szCs w:val="20"/>
+                <w:lang w:val="en-US"/>
+              </w:rPr>
+            </w:pPr>
           </w:p>
         </w:tc>
       </w:tr>
@@ -16239,7 +16450,7 @@
         </w:tblPrEx>
         <w:trPr>
           <w:gridAfter w:val="2"/>
-          <w:wAfter w:w="24" w:type="dxa"/>
+          <w:wAfter w:w="52" w:type="dxa"/>
           <w:cantSplit/>
           <w:trHeight w:val="4664"/>
         </w:trPr>
@@ -16340,7 +16551,7 @@
                 <w:lang w:val="sv-SE"/>
               </w:rPr>
             </w:pPr>
-            <w:bookmarkStart w:id="3" w:name="Text19"/>
+            <w:bookmarkStart w:id="2" w:name="Text19"/>
             <w:r>
               <w:rPr>
                 <w:b/>
@@ -16739,114 +16950,56 @@
                     <w:spacing w:line="276" w:lineRule="auto"/>
                     <w:jc w:val="center"/>
                     <w:rPr>
-                      <w:rFonts w:ascii="Arial" w:hAnsi="Arial" w:cs="Arial"/>
-                      <w:b/>
+                      <w:rFonts w:ascii="Courier New" w:hAnsi="Courier New" w:cs="Courier New"/>
                       <w:bCs/>
-                      <w:sz w:val="16"/>
-                      <w:szCs w:val="16"/>
+                      <w:sz w:val="18"/>
+                      <w:szCs w:val="18"/>
                       <w:lang w:val="sv-SE"/>
                     </w:rPr>
                   </w:pPr>
                   <w:r>
                     <w:rPr>
-                      <w:rFonts w:ascii="Arial" w:hAnsi="Arial" w:cs="Arial"/>
-                      <w:sz w:val="16"/>
-                      <w:szCs w:val="16"/>
-                      <w:lang w:val="sv-SE"/>
-                    </w:rPr>
-                    <w:fldChar w:fldCharType="begin">
-                      <w:ffData>
-                        <w:name w:val="Text19"/>
-                        <w:enabled/>
-                        <w:calcOnExit w:val="0"/>
-                        <w:textInput/>
-                      </w:ffData>
-                    </w:fldChar>
-                  </w:r>
-                  <w:r>
-                    <w:rPr>
-                      <w:rFonts w:ascii="Arial" w:hAnsi="Arial" w:cs="Arial"/>
-                      <w:sz w:val="16"/>
-                      <w:szCs w:val="16"/>
-                      <w:lang w:val="sv-SE"/>
-                    </w:rPr>
-                    <w:instrText xml:space="preserve"> FORMTEXT </w:instrText>
-                  </w:r>
-                  <w:r>
-                    <w:rPr>
-                      <w:rFonts w:ascii="Arial" w:hAnsi="Arial" w:cs="Arial"/>
-                      <w:sz w:val="16"/>
-                      <w:szCs w:val="16"/>
-                      <w:lang w:val="sv-SE"/>
-                    </w:rPr>
-                  </w:r>
-                  <w:r>
-                    <w:rPr>
-                      <w:rFonts w:ascii="Arial" w:hAnsi="Arial" w:cs="Arial"/>
-                      <w:sz w:val="16"/>
-                      <w:szCs w:val="16"/>
-                      <w:lang w:val="sv-SE"/>
-                    </w:rPr>
-                    <w:fldChar w:fldCharType="separate"/>
-                  </w:r>
-                  <w:r>
-                    <w:rPr>
-                      <w:rFonts w:ascii="Arial" w:hAnsi="Arial" w:cs="Arial"/>
-                      <w:noProof/>
-                      <w:sz w:val="16"/>
-                      <w:szCs w:val="16"/>
-                    </w:rPr>
-                    <w:t> </w:t>
-                  </w:r>
-                  <w:r>
-                    <w:rPr>
-                      <w:rFonts w:ascii="Arial" w:hAnsi="Arial" w:cs="Arial"/>
-                      <w:noProof/>
-                      <w:sz w:val="16"/>
-                      <w:szCs w:val="16"/>
-                    </w:rPr>
-                    <w:t> </w:t>
-                  </w:r>
-                  <w:r>
-                    <w:rPr>
-                      <w:rFonts w:ascii="Arial" w:hAnsi="Arial" w:cs="Arial"/>
-                      <w:noProof/>
-                      <w:sz w:val="16"/>
-                      <w:szCs w:val="16"/>
-                    </w:rPr>
-                    <w:t> </w:t>
-                  </w:r>
-                  <w:r>
-                    <w:rPr>
-                      <w:rFonts w:ascii="Arial" w:hAnsi="Arial" w:cs="Arial"/>
-                      <w:noProof/>
-                      <w:sz w:val="16"/>
-                      <w:szCs w:val="16"/>
-                    </w:rPr>
-                    <w:t> </w:t>
-                  </w:r>
-                  <w:r>
-                    <w:rPr>
-                      <w:rFonts w:ascii="Arial" w:hAnsi="Arial" w:cs="Arial"/>
-                      <w:noProof/>
-                      <w:sz w:val="16"/>
-                      <w:szCs w:val="16"/>
-                    </w:rPr>
-                    <w:t> </w:t>
-                  </w:r>
-                  <w:r>
-                    <w:rPr>
-                      <w:rFonts w:ascii="Arial" w:hAnsi="Arial" w:cs="Arial"/>
-                      <w:sz w:val="16"/>
-                      <w:szCs w:val="16"/>
-                      <w:lang w:val="sv-SE"/>
-                    </w:rPr>
-                    <w:fldChar w:fldCharType="end"/>
+                      <w:rFonts w:ascii="Courier New" w:hAnsi="Courier New" w:cs="Courier New"/>
+                      <w:sz w:val="18"/>
+                      <w:szCs w:val="18"/>
+                      <w:lang w:val="sv-SE"/>
+                    </w:rPr>
+                    <w:t>Starting</w:t>
+                  </w:r>
+                  <w:r>
+                    <w:rPr>
+                      <w:rFonts w:ascii="Courier New" w:hAnsi="Courier New" w:cs="Courier New"/>
+                      <w:bCs/>
+                      <w:sz w:val="18"/>
+                      <w:szCs w:val="18"/>
+                      <w:lang w:val="sv-SE"/>
+                    </w:rPr>
+                    <w:t xml:space="preserve"> 2015</w:t>
+                  </w:r>
+                  <w:r>
+                    <w:rPr>
+                      <w:rFonts w:ascii="Courier New" w:hAnsi="Courier New" w:cs="Courier New"/>
+                      <w:bCs/>
+                      <w:sz w:val="18"/>
+                      <w:szCs w:val="18"/>
+                      <w:lang w:val="sv-SE"/>
+                    </w:rPr>
+                    <w:t>-04-12</w:t>
+                  </w:r>
+                  <w:r>
+                    <w:rPr>
+                      <w:rFonts w:ascii="Courier New" w:hAnsi="Courier New" w:cs="Courier New"/>
+                      <w:bCs/>
+                      <w:sz w:val="18"/>
+                      <w:szCs w:val="18"/>
+                      <w:lang w:val="sv-SE"/>
+                    </w:rPr>
+                    <w:t xml:space="preserve"> </w:t>
                   </w:r>
                 </w:p>
               </w:tc>
             </w:tr>
-            <w:bookmarkEnd w:id="3"/>
+            <w:bookmarkEnd w:id="2"/>
           </w:tbl>
           <w:p>
             <w:pPr>
@@ -18379,6 +18532,17 @@
                       <w:szCs w:val="16"/>
                       <w:lang w:val="en-US"/>
                     </w:rPr>
+                    <w:t xml:space="preserve">Statistical </w:t>
+                  </w:r>
+                  <w:r>
+                    <w:rPr>
+                      <w:rFonts w:ascii="Arial" w:hAnsi="Arial" w:cs="Arial"/>
+                      <w:bCs/>
+                      <w:color w:val="000080"/>
+                      <w:sz w:val="16"/>
+                      <w:szCs w:val="16"/>
+                      <w:lang w:val="en-US"/>
+                    </w:rPr>
                     <w:t>Machine Learning</w:t>
                   </w:r>
                 </w:p>
@@ -18439,7 +18603,7 @@
                       <w:szCs w:val="16"/>
                       <w:lang w:val="en-US"/>
                     </w:rPr>
-                    <w:t>7</w:t>
+                    <w:t>6</w:t>
                   </w:r>
                 </w:p>
               </w:tc>
@@ -18452,11 +18616,517 @@
                     <w:spacing w:line="276" w:lineRule="auto"/>
                     <w:jc w:val="center"/>
                     <w:rPr>
-                      <w:rFonts w:ascii="Arial" w:hAnsi="Arial" w:cs="Arial"/>
+                      <w:rFonts w:ascii="Courier New" w:hAnsi="Courier New" w:cs="Courier New"/>
                       <w:bCs/>
+                      <w:sz w:val="18"/>
+                      <w:szCs w:val="18"/>
+                      <w:lang w:val="en-US"/>
+                    </w:rPr>
+                  </w:pPr>
+                  <w:r>
+                    <w:rPr>
+                      <w:rFonts w:ascii="Courier New" w:hAnsi="Courier New" w:cs="Courier New"/>
+                      <w:bCs/>
+                      <w:sz w:val="18"/>
+                      <w:szCs w:val="18"/>
+                      <w:lang w:val="en-US"/>
+                    </w:rPr>
+                    <w:t>2014-09-19</w:t>
+                  </w:r>
+                </w:p>
+              </w:tc>
+            </w:tr>
+            <w:tr>
+              <w:tc>
+                <w:tcPr>
+                  <w:tcW w:w="4827" w:type="dxa"/>
+                </w:tcPr>
+                <w:p>
+                  <w:pPr>
+                    <w:spacing w:line="276" w:lineRule="auto"/>
+                    <w:rPr>
+                      <w:rFonts w:ascii="Arial" w:hAnsi="Arial" w:cs="Arial"/>
+                      <w:color w:val="000080"/>
                       <w:sz w:val="16"/>
                       <w:szCs w:val="16"/>
                       <w:lang w:val="en-US"/>
+                    </w:rPr>
+                  </w:pPr>
+                  <w:r>
+                    <w:rPr>
+                      <w:rFonts w:ascii="Arial" w:hAnsi="Arial" w:cs="Arial"/>
+                      <w:bCs/>
+                      <w:color w:val="000080"/>
+                      <w:sz w:val="16"/>
+                      <w:szCs w:val="16"/>
+                      <w:lang w:val="en-US"/>
+                    </w:rPr>
+                    <w:t>Super resolution florescence microscopy</w:t>
+                  </w:r>
+                </w:p>
+              </w:tc>
+              <w:tc>
+                <w:tcPr>
+                  <w:tcW w:w="899" w:type="dxa"/>
+                </w:tcPr>
+                <w:p>
+                  <w:pPr>
+                    <w:spacing w:line="276" w:lineRule="auto"/>
+                    <w:jc w:val="center"/>
+                    <w:rPr>
+                      <w:rFonts w:ascii="Arial" w:hAnsi="Arial" w:cs="Arial"/>
+                      <w:color w:val="000080"/>
+                      <w:sz w:val="16"/>
+                      <w:szCs w:val="16"/>
+                      <w:lang w:val="en-US"/>
+                    </w:rPr>
+                  </w:pPr>
+                  <w:r>
+                    <w:rPr>
+                      <w:rFonts w:ascii="Arial" w:hAnsi="Arial" w:cs="Arial"/>
+                      <w:color w:val="000080"/>
+                      <w:sz w:val="16"/>
+                      <w:szCs w:val="16"/>
+                      <w:lang w:val="en-US"/>
+                    </w:rPr>
+                    <w:t>HT-14</w:t>
+                  </w:r>
+                </w:p>
+              </w:tc>
+              <w:tc>
+                <w:tcPr>
+                  <w:tcW w:w="1077" w:type="dxa"/>
+                </w:tcPr>
+                <w:p>
+                  <w:pPr>
+                    <w:spacing w:line="276" w:lineRule="auto"/>
+                    <w:jc w:val="center"/>
+                    <w:rPr>
+                      <w:rFonts w:ascii="Arial" w:hAnsi="Arial" w:cs="Arial"/>
+                      <w:color w:val="000080"/>
+                      <w:sz w:val="16"/>
+                      <w:szCs w:val="16"/>
+                      <w:lang w:val="en-US"/>
+                    </w:rPr>
+                  </w:pPr>
+                  <w:r>
+                    <w:rPr>
+                      <w:rFonts w:ascii="Arial" w:hAnsi="Arial" w:cs="Arial"/>
+                      <w:color w:val="000080"/>
+                      <w:sz w:val="16"/>
+                      <w:szCs w:val="16"/>
+                      <w:lang w:val="en-US"/>
+                    </w:rPr>
+                    <w:t>3</w:t>
+                  </w:r>
+                </w:p>
+              </w:tc>
+              <w:tc>
+                <w:tcPr>
+                  <w:tcW w:w="2380" w:type="dxa"/>
+                </w:tcPr>
+                <w:p>
+                  <w:pPr>
+                    <w:spacing w:line="276" w:lineRule="auto"/>
+                    <w:jc w:val="center"/>
+                    <w:rPr>
+                      <w:rFonts w:ascii="Arial" w:hAnsi="Arial" w:cs="Arial"/>
+                      <w:sz w:val="16"/>
+                      <w:szCs w:val="16"/>
+                      <w:lang w:val="en-US"/>
+                    </w:rPr>
+                  </w:pPr>
+                  <w:r>
+                    <w:rPr>
+                      <w:rFonts w:ascii="Courier New" w:hAnsi="Courier New" w:cs="Courier New"/>
+                      <w:sz w:val="18"/>
+                      <w:szCs w:val="18"/>
+                      <w:lang w:val="sv-SE"/>
+                    </w:rPr>
+                    <w:t>2014</w:t>
+                  </w:r>
+                  <w:r>
+                    <w:rPr>
+                      <w:rFonts w:ascii="Courier New" w:hAnsi="Courier New" w:cs="Courier New"/>
+                      <w:sz w:val="18"/>
+                      <w:szCs w:val="18"/>
+                      <w:lang w:val="sv-SE"/>
+                    </w:rPr>
+                    <w:t>-07-14</w:t>
+                  </w:r>
+                </w:p>
+              </w:tc>
+            </w:tr>
+            <w:tr>
+              <w:tc>
+                <w:tcPr>
+                  <w:tcW w:w="4827" w:type="dxa"/>
+                </w:tcPr>
+                <w:p>
+                  <w:pPr>
+                    <w:spacing w:line="276" w:lineRule="auto"/>
+                    <w:rPr>
+                      <w:rFonts w:ascii="Arial" w:hAnsi="Arial" w:cs="Arial"/>
+                      <w:bCs/>
+                      <w:color w:val="000080"/>
+                      <w:sz w:val="16"/>
+                      <w:szCs w:val="16"/>
+                      <w:lang w:val="en-US"/>
+                    </w:rPr>
+                  </w:pPr>
+                  <w:r>
+                    <w:rPr>
+                      <w:rFonts w:ascii="Arial" w:hAnsi="Arial" w:cs="Arial"/>
+                      <w:bCs/>
+                      <w:color w:val="000080"/>
+                      <w:sz w:val="16"/>
+                      <w:szCs w:val="16"/>
+                      <w:lang w:val="en-US"/>
+                    </w:rPr>
+                    <w:t>Visualizing your science</w:t>
+                  </w:r>
+                </w:p>
+              </w:tc>
+              <w:tc>
+                <w:tcPr>
+                  <w:tcW w:w="899" w:type="dxa"/>
+                </w:tcPr>
+                <w:p>
+                  <w:pPr>
+                    <w:spacing w:line="276" w:lineRule="auto"/>
+                    <w:jc w:val="center"/>
+                    <w:rPr>
+                      <w:rFonts w:ascii="Arial" w:hAnsi="Arial" w:cs="Arial"/>
+                      <w:color w:val="000080"/>
+                      <w:sz w:val="16"/>
+                      <w:szCs w:val="16"/>
+                      <w:lang w:val="en-US"/>
+                    </w:rPr>
+                  </w:pPr>
+                  <w:r>
+                    <w:rPr>
+                      <w:rFonts w:ascii="Arial" w:hAnsi="Arial" w:cs="Arial"/>
+                      <w:color w:val="000080"/>
+                      <w:sz w:val="16"/>
+                      <w:szCs w:val="16"/>
+                      <w:lang w:val="en-US"/>
+                    </w:rPr>
+                    <w:t>VT-14</w:t>
+                  </w:r>
+                </w:p>
+              </w:tc>
+              <w:tc>
+                <w:tcPr>
+                  <w:tcW w:w="1077" w:type="dxa"/>
+                </w:tcPr>
+                <w:p>
+                  <w:pPr>
+                    <w:spacing w:line="276" w:lineRule="auto"/>
+                    <w:jc w:val="center"/>
+                    <w:rPr>
+                      <w:rFonts w:ascii="Arial" w:hAnsi="Arial" w:cs="Arial"/>
+                      <w:color w:val="000080"/>
+                      <w:sz w:val="16"/>
+                      <w:szCs w:val="16"/>
+                      <w:lang w:val="en-US"/>
+                    </w:rPr>
+                  </w:pPr>
+                  <w:r>
+                    <w:rPr>
+                      <w:rFonts w:ascii="Arial" w:hAnsi="Arial" w:cs="Arial"/>
+                      <w:color w:val="000080"/>
+                      <w:sz w:val="16"/>
+                      <w:szCs w:val="16"/>
+                      <w:lang w:val="en-US"/>
+                    </w:rPr>
+                    <w:t>4</w:t>
+                  </w:r>
+                </w:p>
+              </w:tc>
+              <w:tc>
+                <w:tcPr>
+                  <w:tcW w:w="2380" w:type="dxa"/>
+                </w:tcPr>
+                <w:p>
+                  <w:pPr>
+                    <w:spacing w:line="276" w:lineRule="auto"/>
+                    <w:jc w:val="center"/>
+                    <w:rPr>
+                      <w:rFonts w:ascii="Courier New" w:hAnsi="Courier New" w:cs="Courier New"/>
+                      <w:sz w:val="18"/>
+                      <w:szCs w:val="18"/>
+                      <w:lang w:val="sv-SE"/>
+                    </w:rPr>
+                  </w:pPr>
+                  <w:r>
+                    <w:rPr>
+                      <w:rFonts w:ascii="Courier New" w:hAnsi="Courier New" w:cs="Courier New"/>
+                      <w:sz w:val="18"/>
+                      <w:szCs w:val="18"/>
+                      <w:lang w:val="sv-SE"/>
+                    </w:rPr>
+                    <w:t>2014-12-19</w:t>
+                  </w:r>
+                </w:p>
+              </w:tc>
+            </w:tr>
+            <w:tr>
+              <w:tc>
+                <w:tcPr>
+                  <w:tcW w:w="4827" w:type="dxa"/>
+                </w:tcPr>
+                <w:p>
+                  <w:pPr>
+                    <w:spacing w:line="276" w:lineRule="auto"/>
+                    <w:rPr>
+                      <w:rFonts w:ascii="Arial" w:hAnsi="Arial" w:cs="Arial"/>
+                      <w:bCs/>
+                      <w:color w:val="000080"/>
+                      <w:sz w:val="16"/>
+                      <w:szCs w:val="16"/>
+                      <w:lang w:val="en-US"/>
+                    </w:rPr>
+                  </w:pPr>
+                  <w:r>
+                    <w:rPr>
+                      <w:rFonts w:ascii="Arial" w:hAnsi="Arial" w:cs="Arial"/>
+                      <w:bCs/>
+                      <w:color w:val="000080"/>
+                      <w:sz w:val="16"/>
+                      <w:szCs w:val="16"/>
+                      <w:lang w:val="en-US"/>
+                    </w:rPr>
+                    <w:t>Computational Python</w:t>
+                  </w:r>
+                </w:p>
+              </w:tc>
+              <w:tc>
+                <w:tcPr>
+                  <w:tcW w:w="899" w:type="dxa"/>
+                </w:tcPr>
+                <w:p>
+                  <w:pPr>
+                    <w:spacing w:line="276" w:lineRule="auto"/>
+                    <w:jc w:val="center"/>
+                    <w:rPr>
+                      <w:rFonts w:ascii="Arial" w:hAnsi="Arial" w:cs="Arial"/>
+                      <w:color w:val="000080"/>
+                      <w:sz w:val="16"/>
+                      <w:szCs w:val="16"/>
+                      <w:lang w:val="en-US"/>
+                    </w:rPr>
+                  </w:pPr>
+                  <w:r>
+                    <w:rPr>
+                      <w:rFonts w:ascii="Arial" w:hAnsi="Arial" w:cs="Arial"/>
+                      <w:color w:val="000080"/>
+                      <w:sz w:val="16"/>
+                      <w:szCs w:val="16"/>
+                      <w:lang w:val="en-US"/>
+                    </w:rPr>
+                    <w:t>HT-15</w:t>
+                  </w:r>
+                </w:p>
+              </w:tc>
+              <w:tc>
+                <w:tcPr>
+                  <w:tcW w:w="1077" w:type="dxa"/>
+                </w:tcPr>
+                <w:p>
+                  <w:pPr>
+                    <w:spacing w:line="276" w:lineRule="auto"/>
+                    <w:jc w:val="center"/>
+                    <w:rPr>
+                      <w:rFonts w:ascii="Arial" w:hAnsi="Arial" w:cs="Arial"/>
+                      <w:color w:val="000080"/>
+                      <w:sz w:val="16"/>
+                      <w:szCs w:val="16"/>
+                      <w:lang w:val="en-US"/>
+                    </w:rPr>
+                  </w:pPr>
+                  <w:r>
+                    <w:rPr>
+                      <w:rFonts w:ascii="Arial" w:hAnsi="Arial" w:cs="Arial"/>
+                      <w:color w:val="000080"/>
+                      <w:sz w:val="16"/>
+                      <w:szCs w:val="16"/>
+                      <w:lang w:val="en-US"/>
+                    </w:rPr>
+                    <w:t>5</w:t>
+                  </w:r>
+                </w:p>
+              </w:tc>
+              <w:tc>
+                <w:tcPr>
+                  <w:tcW w:w="2380" w:type="dxa"/>
+                </w:tcPr>
+                <w:p>
+                  <w:pPr>
+                    <w:spacing w:line="276" w:lineRule="auto"/>
+                    <w:jc w:val="center"/>
+                    <w:rPr>
+                      <w:rFonts w:ascii="Courier New" w:hAnsi="Courier New" w:cs="Courier New"/>
+                      <w:sz w:val="18"/>
+                      <w:szCs w:val="18"/>
+                      <w:lang w:val="sv-SE"/>
+                    </w:rPr>
+                  </w:pPr>
+                  <w:r>
+                    <w:rPr>
+                      <w:rFonts w:ascii="Courier New" w:hAnsi="Courier New" w:cs="Courier New"/>
+                      <w:sz w:val="18"/>
+                      <w:szCs w:val="18"/>
+                      <w:lang w:val="sv-SE"/>
+                    </w:rPr>
+                    <w:t>201</w:t>
+                  </w:r>
+                  <w:r>
+                    <w:rPr>
+                      <w:rFonts w:ascii="Courier New" w:hAnsi="Courier New" w:cs="Courier New"/>
+                      <w:sz w:val="18"/>
+                      <w:szCs w:val="18"/>
+                      <w:lang w:val="sv-SE"/>
+                    </w:rPr>
+                    <w:t>4</w:t>
+                  </w:r>
+                  <w:r>
+                    <w:rPr>
+                      <w:rFonts w:ascii="Courier New" w:hAnsi="Courier New" w:cs="Courier New"/>
+                      <w:sz w:val="18"/>
+                      <w:szCs w:val="18"/>
+                      <w:lang w:val="sv-SE"/>
+                    </w:rPr>
+                    <w:t>-</w:t>
+                  </w:r>
+                  <w:r>
+                    <w:rPr>
+                      <w:rFonts w:ascii="Courier New" w:hAnsi="Courier New" w:cs="Courier New"/>
+                      <w:sz w:val="18"/>
+                      <w:szCs w:val="18"/>
+                      <w:lang w:val="sv-SE"/>
+                    </w:rPr>
+                    <w:t>11</w:t>
+                  </w:r>
+                  <w:r>
+                    <w:rPr>
+                      <w:rFonts w:ascii="Courier New" w:hAnsi="Courier New" w:cs="Courier New"/>
+                      <w:sz w:val="18"/>
+                      <w:szCs w:val="18"/>
+                      <w:lang w:val="sv-SE"/>
+                    </w:rPr>
+                    <w:t>-</w:t>
+                  </w:r>
+                  <w:r>
+                    <w:rPr>
+                      <w:rFonts w:ascii="Courier New" w:hAnsi="Courier New" w:cs="Courier New"/>
+                      <w:sz w:val="18"/>
+                      <w:szCs w:val="18"/>
+                      <w:lang w:val="sv-SE"/>
+                    </w:rPr>
+                    <w:t>14</w:t>
+                  </w:r>
+                </w:p>
+              </w:tc>
+            </w:tr>
+            <w:tr>
+              <w:tc>
+                <w:tcPr>
+                  <w:tcW w:w="4827" w:type="dxa"/>
+                </w:tcPr>
+                <w:p>
+                  <w:pPr>
+                    <w:spacing w:line="276" w:lineRule="auto"/>
+                    <w:rPr>
+                      <w:rFonts w:ascii="Arial" w:hAnsi="Arial" w:cs="Arial"/>
+                      <w:bCs/>
+                      <w:color w:val="000080"/>
+                      <w:sz w:val="16"/>
+                      <w:szCs w:val="16"/>
+                      <w:lang w:val="en-US"/>
+                    </w:rPr>
+                  </w:pPr>
+                  <w:r>
+                    <w:rPr>
+                      <w:rFonts w:ascii="Arial" w:hAnsi="Arial" w:cs="Arial"/>
+                      <w:bCs/>
+                      <w:color w:val="000080"/>
+                      <w:sz w:val="16"/>
+                      <w:szCs w:val="16"/>
+                      <w:lang w:val="en-US"/>
+                    </w:rPr>
+                    <w:t>Research Seminars</w:t>
+                  </w:r>
+                </w:p>
+              </w:tc>
+              <w:tc>
+                <w:tcPr>
+                  <w:tcW w:w="899" w:type="dxa"/>
+                </w:tcPr>
+                <w:p>
+                  <w:pPr>
+                    <w:spacing w:line="276" w:lineRule="auto"/>
+                    <w:jc w:val="center"/>
+                    <w:rPr>
+                      <w:rFonts w:ascii="Arial" w:hAnsi="Arial" w:cs="Arial"/>
+                      <w:color w:val="000080"/>
+                      <w:sz w:val="16"/>
+                      <w:szCs w:val="16"/>
+                      <w:lang w:val="en-US"/>
+                    </w:rPr>
+                  </w:pPr>
+                  <w:r>
+                    <w:rPr>
+                      <w:rFonts w:ascii="Arial" w:hAnsi="Arial" w:cs="Arial"/>
+                      <w:color w:val="000080"/>
+                      <w:sz w:val="16"/>
+                      <w:szCs w:val="16"/>
+                      <w:lang w:val="en-US"/>
+                    </w:rPr>
+                    <w:t>HT-15</w:t>
+                  </w:r>
+                </w:p>
+              </w:tc>
+              <w:tc>
+                <w:tcPr>
+                  <w:tcW w:w="1077" w:type="dxa"/>
+                </w:tcPr>
+                <w:p>
+                  <w:pPr>
+                    <w:spacing w:line="276" w:lineRule="auto"/>
+                    <w:jc w:val="center"/>
+                    <w:rPr>
+                      <w:rFonts w:ascii="Arial" w:hAnsi="Arial" w:cs="Arial"/>
+                      <w:color w:val="000080"/>
+                      <w:sz w:val="16"/>
+                      <w:szCs w:val="16"/>
+                      <w:lang w:val="en-US"/>
+                    </w:rPr>
+                  </w:pPr>
+                  <w:r>
+                    <w:rPr>
+                      <w:rFonts w:ascii="Arial" w:hAnsi="Arial" w:cs="Arial"/>
+                      <w:color w:val="000080"/>
+                      <w:sz w:val="16"/>
+                      <w:szCs w:val="16"/>
+                      <w:lang w:val="en-US"/>
+                    </w:rPr>
+                    <w:t>5</w:t>
+                  </w:r>
+                </w:p>
+              </w:tc>
+              <w:tc>
+                <w:tcPr>
+                  <w:tcW w:w="2380" w:type="dxa"/>
+                </w:tcPr>
+                <w:p>
+                  <w:pPr>
+                    <w:spacing w:line="276" w:lineRule="auto"/>
+                    <w:jc w:val="center"/>
+                    <w:rPr>
+                      <w:rFonts w:ascii="Courier New" w:hAnsi="Courier New" w:cs="Courier New"/>
+                      <w:sz w:val="18"/>
+                      <w:szCs w:val="18"/>
+                      <w:lang w:val="sv-SE"/>
                     </w:rPr>
                   </w:pPr>
                 </w:p>
@@ -18469,9 +19139,13 @@
                 </w:tcPr>
                 <w:p>
                   <w:pPr>
-                    <w:spacing w:line="276" w:lineRule="auto"/>
-                    <w:rPr>
-                      <w:rFonts w:ascii="Arial" w:hAnsi="Arial" w:cs="Arial"/>
+                    <w:pStyle w:val="Heading1"/>
+                    <w:shd w:val="clear" w:color="auto" w:fill="FFFFFF"/>
+                    <w:spacing w:after="450"/>
+                    <w:rPr>
+                      <w:rFonts w:ascii="Arial" w:hAnsi="Arial" w:cs="Arial"/>
+                      <w:b w:val="0"/>
+                      <w:bCs w:val="0"/>
                       <w:color w:val="000080"/>
                       <w:sz w:val="16"/>
                       <w:szCs w:val="16"/>
@@ -18481,13 +19155,14 @@
                   <w:r>
                     <w:rPr>
                       <w:rFonts w:ascii="Arial" w:hAnsi="Arial" w:cs="Arial"/>
-                      <w:bCs/>
+                      <w:b w:val="0"/>
+                      <w:bCs w:val="0"/>
                       <w:color w:val="000080"/>
                       <w:sz w:val="16"/>
                       <w:szCs w:val="16"/>
                       <w:lang w:val="en-US"/>
                     </w:rPr>
-                    <w:t>Super resolution florescence microscopy</w:t>
+                    <w:t>Autonomous Navigation for Flying Robots</w:t>
                   </w:r>
                 </w:p>
               </w:tc>
@@ -18515,7 +19190,7 @@
                       <w:szCs w:val="16"/>
                       <w:lang w:val="en-US"/>
                     </w:rPr>
-                    <w:t>HT-14</w:t>
+                    <w:t>HT-15</w:t>
                   </w:r>
                 </w:p>
               </w:tc>
@@ -18543,7 +19218,7 @@
                       <w:szCs w:val="16"/>
                       <w:lang w:val="en-US"/>
                     </w:rPr>
-                    <w:t>3</w:t>
+                    <w:t>6</w:t>
                   </w:r>
                 </w:p>
               </w:tc>
@@ -18556,238 +19231,14 @@
                     <w:spacing w:line="276" w:lineRule="auto"/>
                     <w:jc w:val="center"/>
                     <w:rPr>
-                      <w:rFonts w:ascii="Arial" w:hAnsi="Arial" w:cs="Arial"/>
-                      <w:sz w:val="16"/>
-                      <w:szCs w:val="16"/>
-                      <w:lang w:val="en-US"/>
+                      <w:rFonts w:ascii="Courier New" w:hAnsi="Courier New" w:cs="Courier New"/>
+                      <w:sz w:val="18"/>
+                      <w:szCs w:val="18"/>
+                      <w:lang w:val="sv-SE"/>
                     </w:rPr>
                   </w:pPr>
-                  <w:r>
-                    <w:rPr>
-                      <w:rFonts w:ascii="Courier New" w:hAnsi="Courier New" w:cs="Courier New"/>
-                      <w:sz w:val="18"/>
-                      <w:szCs w:val="18"/>
-                      <w:lang w:val="sv-SE"/>
-                    </w:rPr>
-                    <w:t>2014</w:t>
-                  </w:r>
-                  <w:r>
-                    <w:rPr>
-                      <w:rFonts w:ascii="Courier New" w:hAnsi="Courier New" w:cs="Courier New"/>
-                      <w:sz w:val="18"/>
-                      <w:szCs w:val="18"/>
-                      <w:lang w:val="sv-SE"/>
-                    </w:rPr>
-                    <w:t>-07-14</w:t>
-                  </w:r>
-                </w:p>
-              </w:tc>
-            </w:tr>
-            <w:tr>
-              <w:tc>
-                <w:tcPr>
-                  <w:tcW w:w="4827" w:type="dxa"/>
-                </w:tcPr>
-                <w:p>
-                  <w:pPr>
-                    <w:spacing w:line="276" w:lineRule="auto"/>
-                    <w:rPr>
-                      <w:rFonts w:ascii="Arial" w:hAnsi="Arial" w:cs="Arial"/>
-                      <w:bCs/>
-                      <w:color w:val="000080"/>
-                      <w:sz w:val="16"/>
-                      <w:szCs w:val="16"/>
-                      <w:lang w:val="en-US"/>
-                    </w:rPr>
-                  </w:pPr>
-                  <w:r>
-                    <w:rPr>
-                      <w:rFonts w:ascii="Arial" w:hAnsi="Arial" w:cs="Arial"/>
-                      <w:bCs/>
-                      <w:color w:val="000080"/>
-                      <w:sz w:val="16"/>
-                      <w:szCs w:val="16"/>
-                      <w:lang w:val="en-US"/>
-                    </w:rPr>
-                    <w:t xml:space="preserve">Visualizing your science (PLANNED) </w:t>
-                  </w:r>
-                </w:p>
-              </w:tc>
-              <w:tc>
-                <w:tcPr>
-                  <w:tcW w:w="899" w:type="dxa"/>
-                </w:tcPr>
-                <w:p>
-                  <w:pPr>
-                    <w:spacing w:line="276" w:lineRule="auto"/>
-                    <w:jc w:val="center"/>
-                    <w:rPr>
-                      <w:rFonts w:ascii="Arial" w:hAnsi="Arial" w:cs="Arial"/>
-                      <w:color w:val="000080"/>
-                      <w:sz w:val="16"/>
-                      <w:szCs w:val="16"/>
-                      <w:lang w:val="en-US"/>
-                    </w:rPr>
-                  </w:pPr>
-                  <w:r>
-                    <w:rPr>
-                      <w:rFonts w:ascii="Arial" w:hAnsi="Arial" w:cs="Arial"/>
-                      <w:color w:val="000080"/>
-                      <w:sz w:val="16"/>
-                      <w:szCs w:val="16"/>
-                      <w:lang w:val="en-US"/>
-                    </w:rPr>
-                    <w:t>VT-14</w:t>
-                  </w:r>
-                </w:p>
-              </w:tc>
-              <w:tc>
-                <w:tcPr>
-                  <w:tcW w:w="1077" w:type="dxa"/>
-                </w:tcPr>
-                <w:p>
-                  <w:pPr>
-                    <w:spacing w:line="276" w:lineRule="auto"/>
-                    <w:jc w:val="center"/>
-                    <w:rPr>
-                      <w:rFonts w:ascii="Arial" w:hAnsi="Arial" w:cs="Arial"/>
-                      <w:color w:val="000080"/>
-                      <w:sz w:val="16"/>
-                      <w:szCs w:val="16"/>
-                      <w:lang w:val="en-US"/>
-                    </w:rPr>
-                  </w:pPr>
-                  <w:r>
-                    <w:rPr>
-                      <w:rFonts w:ascii="Arial" w:hAnsi="Arial" w:cs="Arial"/>
-                      <w:color w:val="000080"/>
-                      <w:sz w:val="16"/>
-                      <w:szCs w:val="16"/>
-                      <w:lang w:val="en-US"/>
-                    </w:rPr>
-                    <w:t>4</w:t>
-                  </w:r>
-                </w:p>
-              </w:tc>
-              <w:tc>
-                <w:tcPr>
-                  <w:tcW w:w="2380" w:type="dxa"/>
-                </w:tcPr>
-                <w:p>
-                  <w:pPr>
-                    <w:spacing w:line="276" w:lineRule="auto"/>
-                    <w:jc w:val="center"/>
-                    <w:rPr>
-                      <w:rFonts w:ascii="Courier New" w:hAnsi="Courier New" w:cs="Courier New"/>
-                      <w:sz w:val="18"/>
-                      <w:szCs w:val="18"/>
-                      <w:lang w:val="sv-SE"/>
-                    </w:rPr>
-                  </w:pPr>
-                </w:p>
-              </w:tc>
-            </w:tr>
-            <w:tr>
-              <w:tc>
-                <w:tcPr>
-                  <w:tcW w:w="4827" w:type="dxa"/>
-                </w:tcPr>
-                <w:p>
-                  <w:pPr>
-                    <w:spacing w:line="276" w:lineRule="auto"/>
-                    <w:rPr>
-                      <w:rFonts w:ascii="Arial" w:hAnsi="Arial" w:cs="Arial"/>
-                      <w:bCs/>
-                      <w:color w:val="000080"/>
-                      <w:sz w:val="16"/>
-                      <w:szCs w:val="16"/>
-                      <w:lang w:val="en-US"/>
-                    </w:rPr>
-                  </w:pPr>
-                  <w:r>
-                    <w:rPr>
-                      <w:rFonts w:ascii="Arial" w:hAnsi="Arial" w:cs="Arial"/>
-                      <w:bCs/>
-                      <w:color w:val="000080"/>
-                      <w:sz w:val="16"/>
-                      <w:szCs w:val="16"/>
-                      <w:lang w:val="en-US"/>
-                    </w:rPr>
-                    <w:t>GPU programming (PLANNED)</w:t>
-                  </w:r>
-                </w:p>
-              </w:tc>
-              <w:tc>
-                <w:tcPr>
-                  <w:tcW w:w="899" w:type="dxa"/>
-                </w:tcPr>
-                <w:p>
-                  <w:pPr>
-                    <w:spacing w:line="276" w:lineRule="auto"/>
-                    <w:jc w:val="center"/>
-                    <w:rPr>
-                      <w:rFonts w:ascii="Arial" w:hAnsi="Arial" w:cs="Arial"/>
-                      <w:color w:val="000080"/>
-                      <w:sz w:val="16"/>
-                      <w:szCs w:val="16"/>
-                      <w:lang w:val="en-US"/>
-                    </w:rPr>
-                  </w:pPr>
-                  <w:r>
-                    <w:rPr>
-                      <w:rFonts w:ascii="Arial" w:hAnsi="Arial" w:cs="Arial"/>
-                      <w:color w:val="000080"/>
-                      <w:sz w:val="16"/>
-                      <w:szCs w:val="16"/>
-                      <w:lang w:val="en-US"/>
-                    </w:rPr>
-                    <w:t>HT-15</w:t>
-                  </w:r>
-                </w:p>
-              </w:tc>
-              <w:tc>
-                <w:tcPr>
-                  <w:tcW w:w="1077" w:type="dxa"/>
-                </w:tcPr>
-                <w:p>
-                  <w:pPr>
-                    <w:spacing w:line="276" w:lineRule="auto"/>
-                    <w:jc w:val="center"/>
-                    <w:rPr>
-                      <w:rFonts w:ascii="Arial" w:hAnsi="Arial" w:cs="Arial"/>
-                      <w:color w:val="000080"/>
-                      <w:sz w:val="16"/>
-                      <w:szCs w:val="16"/>
-                      <w:lang w:val="en-US"/>
-                    </w:rPr>
-                  </w:pPr>
-                  <w:r>
-                    <w:rPr>
-                      <w:rFonts w:ascii="Arial" w:hAnsi="Arial" w:cs="Arial"/>
-                      <w:color w:val="000080"/>
-                      <w:sz w:val="16"/>
-                      <w:szCs w:val="16"/>
-                      <w:lang w:val="en-US"/>
-                    </w:rPr>
-                    <w:t>15</w:t>
-                  </w:r>
-                </w:p>
-              </w:tc>
-              <w:tc>
-                <w:tcPr>
-                  <w:tcW w:w="2380" w:type="dxa"/>
-                </w:tcPr>
-                <w:p>
-                  <w:pPr>
-                    <w:spacing w:line="276" w:lineRule="auto"/>
-                    <w:jc w:val="center"/>
-                    <w:rPr>
-                      <w:rFonts w:ascii="Courier New" w:hAnsi="Courier New" w:cs="Courier New"/>
-                      <w:sz w:val="18"/>
-                      <w:szCs w:val="18"/>
-                      <w:lang w:val="sv-SE"/>
-                    </w:rPr>
-                  </w:pPr>
+                  <w:bookmarkStart w:id="3" w:name="_GoBack"/>
+                  <w:bookmarkEnd w:id="3"/>
                 </w:p>
               </w:tc>
             </w:tr>
@@ -18823,7 +19274,7 @@
         </w:tblPrEx>
         <w:trPr>
           <w:gridAfter w:val="2"/>
-          <w:wAfter w:w="24" w:type="dxa"/>
+          <w:wAfter w:w="52" w:type="dxa"/>
           <w:cantSplit/>
           <w:trHeight w:val="726"/>
         </w:trPr>
@@ -18891,7 +19342,7 @@
                 <w:szCs w:val="20"/>
                 <w:lang w:val="en-US"/>
               </w:rPr>
-              <w:t xml:space="preserve"> 5</w:t>
+              <w:t xml:space="preserve"> </w:t>
             </w:r>
             <w:r>
               <w:rPr>
@@ -18902,7 +19353,7 @@
                 <w:szCs w:val="20"/>
                 <w:lang w:val="en-US"/>
               </w:rPr>
-              <w:t>6</w:t>
+              <w:t>64</w:t>
             </w:r>
             <w:r>
               <w:rPr>
@@ -19031,7 +19482,7 @@
         </w:trPr>
         <w:tc>
           <w:tcPr>
-            <w:tcW w:w="9786" w:type="dxa"/>
+            <w:tcW w:w="9814" w:type="dxa"/>
             <w:gridSpan w:val="3"/>
             <w:tcBorders>
               <w:top w:val="nil"/>
@@ -19187,13 +19638,40 @@
               </w:rPr>
             </w:pPr>
             <w:r>
-              <w:t xml:space="preserve">In addition, the student has spent 1.2 months working on the 2012 and 2013 CBA annual reports. </w:t>
-            </w:r>
-            <w:r>
-              <w:rPr>
-                <w:lang w:val="en-US"/>
-              </w:rPr>
-              <w:t xml:space="preserve">(i.e., 0.6 months for each report or 1.2 months in total). </w:t>
+              <w:t xml:space="preserve">In addition, the student has spent </w:t>
+            </w:r>
+            <w:r>
+              <w:t>~</w:t>
+            </w:r>
+            <w:r>
+              <w:t>2</w:t>
+            </w:r>
+            <w:r>
+              <w:t xml:space="preserve"> months worki</w:t>
+            </w:r>
+            <w:r>
+              <w:t xml:space="preserve">ng on the 2012, </w:t>
+            </w:r>
+            <w:r>
+              <w:t xml:space="preserve">2013 </w:t>
+            </w:r>
+            <w:r>
+              <w:t xml:space="preserve">&amp; 2014 </w:t>
+            </w:r>
+            <w:r>
+              <w:t xml:space="preserve">CBA annual reports. </w:t>
+            </w:r>
+            <w:r>
+              <w:rPr>
+                <w:lang w:val="en-US"/>
+              </w:rPr>
+              <w:t>(3 weeks + 3 weeks + 1.5 weeks)</w:t>
+            </w:r>
+            <w:r>
+              <w:rPr>
+                <w:lang w:val="en-US"/>
+              </w:rPr>
+              <w:t>.</w:t>
             </w:r>
           </w:p>
         </w:tc>
@@ -19239,7 +19717,7 @@
             </w:pPr>
             <w:r>
               <w:rPr>
-                <w:lang w:val="sv-SE"/>
+                <w:lang w:val="en-US"/>
               </w:rPr>
               <w:lastRenderedPageBreak/>
               <w:br w:type="page"/>
@@ -19295,7 +19773,23 @@
                 <w:sz w:val="20"/>
                 <w:szCs w:val="20"/>
               </w:rPr>
-              <w:t xml:space="preserve">In general, research and courses have progressed well during the period covered by the last study plan. </w:t>
+              <w:t>Last year, the student completed 6 Ph</w:t>
+            </w:r>
+            <w:r>
+              <w:rPr>
+                <w:rFonts w:ascii="Arial" w:hAnsi="Arial" w:cs="Arial"/>
+                <w:sz w:val="20"/>
+                <w:szCs w:val="20"/>
+              </w:rPr>
+              <w:t>.</w:t>
+            </w:r>
+            <w:r>
+              <w:rPr>
+                <w:rFonts w:ascii="Arial" w:hAnsi="Arial" w:cs="Arial"/>
+                <w:sz w:val="20"/>
+                <w:szCs w:val="20"/>
+              </w:rPr>
+              <w:t xml:space="preserve">D. level courses, took part in an oral presentation at the ICPR 2014 and worked on experiments and tool development which resulted in two manuscripts. </w:t>
             </w:r>
           </w:p>
         </w:tc>
@@ -19303,12 +19797,12 @@
       <w:tr>
         <w:trPr>
           <w:gridAfter w:val="1"/>
-          <w:wAfter w:w="24" w:type="dxa"/>
+          <w:wAfter w:w="28" w:type="dxa"/>
           <w:trHeight w:val="6237"/>
         </w:trPr>
         <w:tc>
           <w:tcPr>
-            <w:tcW w:w="9762" w:type="dxa"/>
+            <w:tcW w:w="9786" w:type="dxa"/>
             <w:gridSpan w:val="2"/>
             <w:tcBorders>
               <w:top w:val="single" w:sz="4" w:space="0" w:color="auto"/>
@@ -19866,7 +20360,25 @@
                 <w:szCs w:val="20"/>
                 <w:lang w:val="en-US"/>
               </w:rPr>
-              <w:t>term direction of the research. We agree that for the foreseeable future we should concentrate on methods dealing with the detection and localization of point source signals.</w:t>
+              <w:t xml:space="preserve">term direction of the research. We agree that for the foreseeable future we should concentrate on methods dealing with the detection </w:t>
+            </w:r>
+            <w:r>
+              <w:rPr>
+                <w:rFonts w:ascii="Arial" w:hAnsi="Arial" w:cs="Arial"/>
+                <w:sz w:val="20"/>
+                <w:szCs w:val="20"/>
+                <w:lang w:val="en-US"/>
+              </w:rPr>
+              <w:t>of</w:t>
+            </w:r>
+            <w:r>
+              <w:rPr>
+                <w:rFonts w:ascii="Arial" w:hAnsi="Arial" w:cs="Arial"/>
+                <w:sz w:val="20"/>
+                <w:szCs w:val="20"/>
+                <w:lang w:val="en-US"/>
+              </w:rPr>
+              <w:t xml:space="preserve"> point source signals.</w:t>
             </w:r>
           </w:p>
           <w:p>
@@ -20117,6 +20629,44 @@
                 <w:lang w:val="en-US"/>
               </w:rPr>
               <w:t>either the supervisor or the student are unable to attend physically.</w:t>
+            </w:r>
+            <w:r>
+              <w:rPr>
+                <w:rFonts w:ascii="Arial" w:hAnsi="Arial" w:cs="Arial"/>
+                <w:sz w:val="20"/>
+                <w:szCs w:val="20"/>
+                <w:lang w:val="en-US"/>
+              </w:rPr>
+              <w:t xml:space="preserve"> </w:t>
+            </w:r>
+            <w:r>
+              <w:rPr>
+                <w:rFonts w:ascii="Arial" w:hAnsi="Arial" w:cs="Arial"/>
+                <w:sz w:val="20"/>
+                <w:szCs w:val="20"/>
+                <w:lang w:val="en-US"/>
+              </w:rPr>
+              <w:t xml:space="preserve"> Now that Vladimir </w:t>
+            </w:r>
+            <w:proofErr w:type="spellStart"/>
+            <w:r>
+              <w:rPr>
+                <w:rFonts w:ascii="Arial" w:hAnsi="Arial" w:cs="Arial"/>
+                <w:sz w:val="20"/>
+                <w:szCs w:val="20"/>
+                <w:lang w:val="en-US"/>
+              </w:rPr>
+              <w:t>Curic</w:t>
+            </w:r>
+            <w:proofErr w:type="spellEnd"/>
+            <w:r>
+              <w:rPr>
+                <w:rFonts w:ascii="Arial" w:hAnsi="Arial" w:cs="Arial"/>
+                <w:sz w:val="20"/>
+                <w:szCs w:val="20"/>
+                <w:lang w:val="en-US"/>
+              </w:rPr>
+              <w:t xml:space="preserve"> has been added as an additional supervisor, the student will meet him every week as well. In addition, there will be joint meetings of the two supervisors with the student after every 3 weeks.</w:t>
             </w:r>
           </w:p>
           <w:p>
@@ -20177,6 +20727,7 @@
                 <w:szCs w:val="20"/>
                 <w:lang w:val="sv-SE"/>
               </w:rPr>
+              <w:lastRenderedPageBreak/>
               <w:t>Övrigt</w:t>
             </w:r>
             <w:r>
@@ -20241,94 +20792,6 @@
               </w:rPr>
               <w:t xml:space="preserve">0% at the Broad Institute, but will supervise remotely via Skype or similar while not available at the CBA. </w:t>
             </w:r>
-            <w:proofErr w:type="spellStart"/>
-            <w:r>
-              <w:rPr>
-                <w:rFonts w:ascii="Arial" w:hAnsi="Arial" w:cs="Arial"/>
-                <w:sz w:val="20"/>
-                <w:szCs w:val="16"/>
-              </w:rPr>
-              <w:t>Ewert</w:t>
-            </w:r>
-            <w:proofErr w:type="spellEnd"/>
-            <w:r>
-              <w:rPr>
-                <w:rFonts w:ascii="Arial" w:hAnsi="Arial" w:cs="Arial"/>
-                <w:sz w:val="20"/>
-                <w:szCs w:val="16"/>
-              </w:rPr>
-              <w:t xml:space="preserve"> </w:t>
-            </w:r>
-            <w:proofErr w:type="spellStart"/>
-            <w:r>
-              <w:rPr>
-                <w:rFonts w:ascii="Arial" w:hAnsi="Arial" w:cs="Arial"/>
-                <w:sz w:val="20"/>
-                <w:szCs w:val="16"/>
-              </w:rPr>
-              <w:t>Bengtsson</w:t>
-            </w:r>
-            <w:proofErr w:type="spellEnd"/>
-            <w:r>
-              <w:rPr>
-                <w:rFonts w:ascii="Arial" w:hAnsi="Arial" w:cs="Arial"/>
-                <w:sz w:val="20"/>
-                <w:szCs w:val="16"/>
-              </w:rPr>
-              <w:t xml:space="preserve"> will also be available for supervision</w:t>
-            </w:r>
-            <w:r>
-              <w:rPr>
-                <w:rFonts w:ascii="Arial" w:hAnsi="Arial" w:cs="Arial"/>
-                <w:sz w:val="20"/>
-                <w:szCs w:val="16"/>
-              </w:rPr>
-              <w:t>.</w:t>
-            </w:r>
-          </w:p>
-        </w:tc>
-      </w:tr>
-      <w:tr>
-        <w:tblPrEx>
-          <w:tblBorders>
-            <w:top w:val="single" w:sz="4" w:space="0" w:color="auto"/>
-            <w:left w:val="single" w:sz="4" w:space="0" w:color="auto"/>
-            <w:bottom w:val="single" w:sz="4" w:space="0" w:color="auto"/>
-            <w:right w:val="single" w:sz="4" w:space="0" w:color="auto"/>
-            <w:insideH w:val="single" w:sz="4" w:space="0" w:color="auto"/>
-            <w:insideV w:val="single" w:sz="4" w:space="0" w:color="auto"/>
-          </w:tblBorders>
-          <w:tblCellMar>
-            <w:left w:w="108" w:type="dxa"/>
-            <w:right w:w="108" w:type="dxa"/>
-          </w:tblCellMar>
-        </w:tblPrEx>
-        <w:trPr>
-          <w:gridAfter w:val="1"/>
-          <w:wAfter w:w="28" w:type="dxa"/>
-          <w:trHeight w:val="3402"/>
-        </w:trPr>
-        <w:tc>
-          <w:tcPr>
-            <w:tcW w:w="9786" w:type="dxa"/>
-            <w:gridSpan w:val="2"/>
-            <w:tcBorders>
-              <w:top w:val="single" w:sz="4" w:space="0" w:color="auto"/>
-              <w:left w:val="single" w:sz="4" w:space="0" w:color="auto"/>
-              <w:bottom w:val="single" w:sz="4" w:space="0" w:color="auto"/>
-              <w:right w:val="single" w:sz="4" w:space="0" w:color="auto"/>
-            </w:tcBorders>
-          </w:tcPr>
-          <w:p>
-            <w:pPr>
-              <w:rPr>
-                <w:b/>
-                <w:bCs/>
-                <w:sz w:val="20"/>
-                <w:szCs w:val="20"/>
-                <w:lang w:val="en-US"/>
-              </w:rPr>
-            </w:pPr>
           </w:p>
         </w:tc>
       </w:tr>
@@ -21246,7 +21709,23 @@
           <w:sz w:val="18"/>
           <w:szCs w:val="18"/>
         </w:rPr>
-        <w:t xml:space="preserve"> Scientific goals. To be further defined in the individual research plan</w:t>
+        <w:t xml:space="preserve"> </w:t>
+      </w:r>
+      <w:proofErr w:type="gramStart"/>
+      <w:r>
+        <w:rPr>
+          <w:sz w:val="18"/>
+          <w:szCs w:val="18"/>
+        </w:rPr>
+        <w:t>Scientific goals.</w:t>
+      </w:r>
+      <w:proofErr w:type="gramEnd"/>
+      <w:r>
+        <w:rPr>
+          <w:sz w:val="18"/>
+          <w:szCs w:val="18"/>
+        </w:rPr>
+        <w:t xml:space="preserve"> To be further defined in the individual research plan</w:t>
       </w:r>
     </w:p>
   </w:endnote>
@@ -21504,8 +21983,18 @@
           <w:szCs w:val="18"/>
           <w:lang w:val="en-US"/>
         </w:rPr>
-        <w:t>Completed research items:</w:t>
+        <w:t>Completed research items</w:t>
       </w:r>
+      <w:proofErr w:type="gramStart"/>
+      <w:r>
+        <w:rPr>
+          <w:sz w:val="18"/>
+          <w:szCs w:val="18"/>
+          <w:lang w:val="en-US"/>
+        </w:rPr>
+        <w:t>:</w:t>
+      </w:r>
+      <w:proofErr w:type="gramEnd"/>
       <w:r>
         <w:rPr>
           <w:sz w:val="18"/>
@@ -21805,13 +22294,23 @@
         </w:rPr>
         <w:endnoteRef/>
       </w:r>
+      <w:proofErr w:type="gramStart"/>
       <w:r>
         <w:rPr>
           <w:sz w:val="18"/>
           <w:szCs w:val="18"/>
           <w:lang w:val="en-US"/>
         </w:rPr>
-        <w:t>Additional remarks. Significant departures from the earlier study plan of studies which have been brought to the attention of the Head of Department should be reported here. Any statements requested by the Head of Department must be attached to the revised study plan.</w:t>
+        <w:t>Additional remarks.</w:t>
+      </w:r>
+      <w:proofErr w:type="gramEnd"/>
+      <w:r>
+        <w:rPr>
+          <w:sz w:val="18"/>
+          <w:szCs w:val="18"/>
+          <w:lang w:val="en-US"/>
+        </w:rPr>
+        <w:t xml:space="preserve"> Significant departures from the earlier study plan of studies which have been brought to the attention of the Head of Department should be reported here. Any statements requested by the Head of Department must be attached to the revised study plan.</w:t>
       </w:r>
     </w:p>
   </w:endnote>
@@ -21851,7 +22350,7 @@
         <w:rStyle w:val="PageNumber"/>
         <w:noProof/>
       </w:rPr>
-      <w:t>6</w:t>
+      <w:t>8</w:t>
     </w:r>
     <w:r>
       <w:rPr>

</xml_diff>